<commit_message>
mash seputar urethan image yang berantakan nah…
</commit_message>
<xml_diff>
--- a/pics/resep.docx
+++ b/pics/resep.docx
@@ -1132,7 +1132,7 @@
       <w:r>
         <w:t xml:space="preserve">Video: </w:t>
       </w:r>
-      <w:hyperlink r:id="rId5" w:history="1">
+      <w:hyperlink r:id="rId6" w:history="1">
         <w:r>
           <w:rPr>
             <w:rStyle w:val="Hyperlink"/>
@@ -1197,7 +1197,7 @@
       </w:r>
     </w:p>
     <w:p>
-      <w:hyperlink r:id="rId6" w:history="1">
+      <w:hyperlink r:id="rId7" w:history="1">
         <w:r>
           <w:rPr>
             <w:rStyle w:val="Hyperlink"/>
@@ -1641,6 +1641,2056 @@
     </w:p>
     <w:p>
       <w:pPr>
+        <w:pStyle w:val="NormalWeb"/>
+      </w:pPr>
+    </w:p>
+    <w:p>
+      <w:pPr>
+        <w:rPr>
+          <w:rFonts w:ascii="Open Sans" w:eastAsia="Times New Roman" w:hAnsi="Open Sans" w:cs="Times New Roman"/>
+          <w:b/>
+          <w:bCs/>
+          <w:color w:val="000000"/>
+          <w:sz w:val="21"/>
+          <w:szCs w:val="21"/>
+        </w:rPr>
+      </w:pPr>
+      <w:r>
+        <w:rPr>
+          <w:rFonts w:ascii="Open Sans" w:eastAsia="Times New Roman" w:hAnsi="Open Sans" w:cs="Times New Roman"/>
+          <w:b/>
+          <w:bCs/>
+          <w:color w:val="000000"/>
+          <w:sz w:val="21"/>
+          <w:szCs w:val="21"/>
+        </w:rPr>
+        <w:lastRenderedPageBreak/>
+        <w:t>Bubur Havermut Saus Apel</w:t>
+      </w:r>
+    </w:p>
+    <w:p>
+      <w:pPr>
+        <w:rPr>
+          <w:rFonts w:ascii="Open Sans" w:eastAsia="Times New Roman" w:hAnsi="Open Sans" w:cs="Times New Roman"/>
+          <w:color w:val="000000"/>
+          <w:sz w:val="21"/>
+          <w:szCs w:val="21"/>
+        </w:rPr>
+      </w:pPr>
+      <w:r>
+        <w:rPr>
+          <w:rFonts w:ascii="Open Sans" w:eastAsia="Times New Roman" w:hAnsi="Open Sans" w:cs="Times New Roman"/>
+          <w:color w:val="000000"/>
+          <w:sz w:val="21"/>
+          <w:szCs w:val="21"/>
+        </w:rPr>
+        <w:t>Cari apel yang memiliki rasa manis agar lidah bayi tidak kaget, misalnya apel Royal Gala, </w:t>
+      </w:r>
+      <w:r>
+        <w:rPr>
+          <w:rFonts w:ascii="Open Sans" w:eastAsia="Times New Roman" w:hAnsi="Open Sans" w:cs="Times New Roman"/>
+          <w:color w:val="000000"/>
+          <w:sz w:val="21"/>
+          <w:szCs w:val="21"/>
+        </w:rPr>
+        <w:br/>
+        <w:t> </w:t>
+      </w:r>
+      <w:r>
+        <w:rPr>
+          <w:rFonts w:ascii="Open Sans" w:eastAsia="Times New Roman" w:hAnsi="Open Sans" w:cs="Times New Roman"/>
+          <w:color w:val="000000"/>
+          <w:sz w:val="21"/>
+          <w:szCs w:val="21"/>
+        </w:rPr>
+        <w:br/>
+      </w:r>
+      <w:r>
+        <w:rPr>
+          <w:rFonts w:ascii="Open Sans" w:eastAsia="Times New Roman" w:hAnsi="Open Sans" w:cs="Times New Roman"/>
+          <w:b/>
+          <w:bCs/>
+          <w:color w:val="000000"/>
+          <w:sz w:val="21"/>
+          <w:szCs w:val="21"/>
+        </w:rPr>
+        <w:t>Bahan:</w:t>
+      </w:r>
+      <w:r>
+        <w:rPr>
+          <w:rFonts w:ascii="Open Sans" w:eastAsia="Times New Roman" w:hAnsi="Open Sans" w:cs="Times New Roman"/>
+          <w:color w:val="000000"/>
+          <w:sz w:val="21"/>
+          <w:szCs w:val="21"/>
+        </w:rPr>
+        <w:br/>
+        <w:t>100 gram havermut instant</w:t>
+      </w:r>
+      <w:r>
+        <w:rPr>
+          <w:rFonts w:ascii="Open Sans" w:eastAsia="Times New Roman" w:hAnsi="Open Sans" w:cs="Times New Roman"/>
+          <w:color w:val="000000"/>
+          <w:sz w:val="21"/>
+          <w:szCs w:val="21"/>
+        </w:rPr>
+        <w:br/>
+        <w:t>100 ml ASI perah (ASIP) atau 50 gram susu formula yang dicairkan dengan 100 ml air matang</w:t>
+      </w:r>
+      <w:r>
+        <w:rPr>
+          <w:rFonts w:ascii="Open Sans" w:eastAsia="Times New Roman" w:hAnsi="Open Sans" w:cs="Times New Roman"/>
+          <w:color w:val="000000"/>
+          <w:sz w:val="21"/>
+          <w:szCs w:val="21"/>
+        </w:rPr>
+        <w:br/>
+        <w:t>1 buah apel Royal Gala, kupas kulit, potong dadu</w:t>
+      </w:r>
+      <w:r>
+        <w:rPr>
+          <w:rFonts w:ascii="Open Sans" w:eastAsia="Times New Roman" w:hAnsi="Open Sans" w:cs="Times New Roman"/>
+          <w:color w:val="000000"/>
+          <w:sz w:val="21"/>
+          <w:szCs w:val="21"/>
+        </w:rPr>
+        <w:br/>
+        <w:t>8 cm kayu manis</w:t>
+      </w:r>
+      <w:r>
+        <w:rPr>
+          <w:rFonts w:ascii="Open Sans" w:eastAsia="Times New Roman" w:hAnsi="Open Sans" w:cs="Times New Roman"/>
+          <w:color w:val="000000"/>
+          <w:sz w:val="21"/>
+          <w:szCs w:val="21"/>
+        </w:rPr>
+        <w:br/>
+      </w:r>
+      <w:r>
+        <w:rPr>
+          <w:rFonts w:ascii="Open Sans" w:eastAsia="Times New Roman" w:hAnsi="Open Sans" w:cs="Times New Roman"/>
+          <w:color w:val="000000"/>
+          <w:sz w:val="21"/>
+          <w:szCs w:val="21"/>
+        </w:rPr>
+        <w:br/>
+      </w:r>
+      <w:r>
+        <w:rPr>
+          <w:rFonts w:ascii="Open Sans" w:eastAsia="Times New Roman" w:hAnsi="Open Sans" w:cs="Times New Roman"/>
+          <w:b/>
+          <w:bCs/>
+          <w:color w:val="000000"/>
+          <w:sz w:val="21"/>
+          <w:szCs w:val="21"/>
+        </w:rPr>
+        <w:t>Cara membuat:</w:t>
+      </w:r>
+      <w:r>
+        <w:rPr>
+          <w:rFonts w:ascii="Open Sans" w:eastAsia="Times New Roman" w:hAnsi="Open Sans" w:cs="Times New Roman"/>
+          <w:color w:val="000000"/>
+          <w:sz w:val="21"/>
+          <w:szCs w:val="21"/>
+        </w:rPr>
+        <w:br/>
+        <w:t>1. Seduh havermut instant dengan ASIP atau susu formula. Aduk rata dan tekan-tekan hingga tekstur havermut halus.</w:t>
+      </w:r>
+      <w:r>
+        <w:rPr>
+          <w:rFonts w:ascii="Open Sans" w:eastAsia="Times New Roman" w:hAnsi="Open Sans" w:cs="Times New Roman"/>
+          <w:color w:val="000000"/>
+          <w:sz w:val="21"/>
+          <w:szCs w:val="21"/>
+        </w:rPr>
+        <w:br/>
+        <w:t>2. Rebus apel Royal Gala, bersamaan dengan kayu manis sampai apel lunak dan wangi. Angkat. Tiriskan.</w:t>
+      </w:r>
+      <w:r>
+        <w:rPr>
+          <w:rFonts w:ascii="Open Sans" w:eastAsia="Times New Roman" w:hAnsi="Open Sans" w:cs="Times New Roman"/>
+          <w:color w:val="000000"/>
+          <w:sz w:val="21"/>
+          <w:szCs w:val="21"/>
+        </w:rPr>
+        <w:br/>
+        <w:t>3. Haluskan apel menggunakan blender. Sisihkan.</w:t>
+      </w:r>
+      <w:r>
+        <w:rPr>
+          <w:rFonts w:ascii="Open Sans" w:eastAsia="Times New Roman" w:hAnsi="Open Sans" w:cs="Times New Roman"/>
+          <w:color w:val="000000"/>
+          <w:sz w:val="21"/>
+          <w:szCs w:val="21"/>
+        </w:rPr>
+        <w:br/>
+        <w:t>4. Tuang saus apel di atas bubur havermut. Sajikan.</w:t>
+      </w:r>
+      <w:r>
+        <w:rPr>
+          <w:rFonts w:ascii="Open Sans" w:eastAsia="Times New Roman" w:hAnsi="Open Sans" w:cs="Times New Roman"/>
+          <w:color w:val="000000"/>
+          <w:sz w:val="21"/>
+          <w:szCs w:val="21"/>
+        </w:rPr>
+        <w:br/>
+        <w:t> </w:t>
+      </w:r>
+      <w:r>
+        <w:rPr>
+          <w:rFonts w:ascii="Open Sans" w:eastAsia="Times New Roman" w:hAnsi="Open Sans" w:cs="Times New Roman"/>
+          <w:color w:val="000000"/>
+          <w:sz w:val="21"/>
+          <w:szCs w:val="21"/>
+        </w:rPr>
+        <w:br/>
+        <w:t>Nilai gizi (per porsi):</w:t>
+      </w:r>
+      <w:r>
+        <w:rPr>
+          <w:rFonts w:ascii="Open Sans" w:eastAsia="Times New Roman" w:hAnsi="Open Sans" w:cs="Times New Roman"/>
+          <w:color w:val="000000"/>
+          <w:sz w:val="21"/>
+          <w:szCs w:val="21"/>
+        </w:rPr>
+        <w:br/>
+        <w:t>Energi: 687,1 kilo kalori</w:t>
+      </w:r>
+      <w:r>
+        <w:rPr>
+          <w:rFonts w:ascii="Open Sans" w:eastAsia="Times New Roman" w:hAnsi="Open Sans" w:cs="Times New Roman"/>
+          <w:color w:val="000000"/>
+          <w:sz w:val="21"/>
+          <w:szCs w:val="21"/>
+        </w:rPr>
+        <w:br/>
+        <w:t>Protein: 23,9 gram        </w:t>
+      </w:r>
+      <w:r>
+        <w:rPr>
+          <w:rFonts w:ascii="Open Sans" w:eastAsia="Times New Roman" w:hAnsi="Open Sans" w:cs="Times New Roman"/>
+          <w:color w:val="000000"/>
+          <w:sz w:val="21"/>
+          <w:szCs w:val="21"/>
+        </w:rPr>
+        <w:br/>
+        <w:t>Lemak: 17,2 gram</w:t>
+      </w:r>
+      <w:r>
+        <w:rPr>
+          <w:rFonts w:ascii="Open Sans" w:eastAsia="Times New Roman" w:hAnsi="Open Sans" w:cs="Times New Roman"/>
+          <w:color w:val="000000"/>
+          <w:sz w:val="21"/>
+          <w:szCs w:val="21"/>
+        </w:rPr>
+        <w:br/>
+        <w:t>Karbohidrat: 112,4 gram</w:t>
+      </w:r>
+    </w:p>
+    <w:p>
+      <w:pPr>
+        <w:rPr>
+          <w:rFonts w:ascii="Open Sans" w:eastAsia="Times New Roman" w:hAnsi="Open Sans" w:cs="Times New Roman"/>
+          <w:color w:val="000000"/>
+          <w:sz w:val="21"/>
+          <w:szCs w:val="21"/>
+        </w:rPr>
+      </w:pPr>
+    </w:p>
+    <w:p>
+      <w:pPr>
+        <w:rPr>
+          <w:rFonts w:ascii="Open Sans" w:eastAsia="Times New Roman" w:hAnsi="Open Sans" w:cs="Times New Roman"/>
+          <w:b/>
+          <w:bCs/>
+          <w:color w:val="000000"/>
+          <w:sz w:val="21"/>
+          <w:szCs w:val="21"/>
+        </w:rPr>
+      </w:pPr>
+      <w:r>
+        <w:rPr>
+          <w:rFonts w:ascii="Open Sans" w:eastAsia="Times New Roman" w:hAnsi="Open Sans" w:cs="Times New Roman"/>
+          <w:b/>
+          <w:bCs/>
+          <w:color w:val="000000"/>
+          <w:sz w:val="21"/>
+          <w:szCs w:val="21"/>
+        </w:rPr>
+        <w:t>Bubur Hati Sapi Sayur</w:t>
+      </w:r>
+    </w:p>
+    <w:p>
+      <w:pPr>
+        <w:rPr>
+          <w:rFonts w:ascii="Times" w:eastAsia="Times New Roman" w:hAnsi="Times" w:cs="Times New Roman"/>
+          <w:sz w:val="20"/>
+          <w:szCs w:val="20"/>
+        </w:rPr>
+      </w:pPr>
+      <w:r>
+        <w:rPr>
+          <w:rFonts w:ascii="Open Sans" w:eastAsia="Times New Roman" w:hAnsi="Open Sans" w:cs="Times New Roman"/>
+          <w:color w:val="000000"/>
+          <w:sz w:val="21"/>
+          <w:szCs w:val="21"/>
+        </w:rPr>
+        <w:t>H</w:t>
+      </w:r>
+      <w:r>
+        <w:rPr>
+          <w:rFonts w:ascii="Open Sans" w:eastAsia="Times New Roman" w:hAnsi="Open Sans" w:cs="Times New Roman"/>
+          <w:color w:val="000000"/>
+          <w:sz w:val="21"/>
+          <w:szCs w:val="21"/>
+        </w:rPr>
+        <w:t>ati sapi mengandung vitamin A, vitamin B1, vitamin C, kalsium, fosfor, dan zat besi. Yuk, kenakan hati sapi pada bayi Anda!</w:t>
+      </w:r>
+    </w:p>
+    <w:p>
+      <w:pPr>
+        <w:rPr>
+          <w:rFonts w:ascii="Open Sans" w:eastAsia="Times New Roman" w:hAnsi="Open Sans" w:cs="Times New Roman"/>
+          <w:color w:val="000000"/>
+          <w:sz w:val="21"/>
+          <w:szCs w:val="21"/>
+        </w:rPr>
+      </w:pPr>
+      <w:r>
+        <w:rPr>
+          <w:rFonts w:ascii="Open Sans" w:eastAsia="Times New Roman" w:hAnsi="Open Sans" w:cs="Times New Roman"/>
+          <w:color w:val="000000"/>
+          <w:sz w:val="21"/>
+          <w:szCs w:val="21"/>
+        </w:rPr>
+        <w:br/>
+        <w:t>Untuk 2 porsi</w:t>
+      </w:r>
+      <w:r>
+        <w:rPr>
+          <w:rFonts w:ascii="Open Sans" w:eastAsia="Times New Roman" w:hAnsi="Open Sans" w:cs="Times New Roman"/>
+          <w:color w:val="000000"/>
+          <w:sz w:val="21"/>
+          <w:szCs w:val="21"/>
+        </w:rPr>
+        <w:br/>
+        <w:t> </w:t>
+      </w:r>
+      <w:r>
+        <w:rPr>
+          <w:rFonts w:ascii="Open Sans" w:eastAsia="Times New Roman" w:hAnsi="Open Sans" w:cs="Times New Roman"/>
+          <w:color w:val="000000"/>
+          <w:sz w:val="21"/>
+          <w:szCs w:val="21"/>
+        </w:rPr>
+        <w:br/>
+      </w:r>
+      <w:r>
+        <w:rPr>
+          <w:rFonts w:ascii="Open Sans" w:eastAsia="Times New Roman" w:hAnsi="Open Sans" w:cs="Times New Roman"/>
+          <w:b/>
+          <w:bCs/>
+          <w:color w:val="000000"/>
+          <w:sz w:val="21"/>
+          <w:szCs w:val="21"/>
+        </w:rPr>
+        <w:t>Bahan:</w:t>
+      </w:r>
+      <w:r>
+        <w:rPr>
+          <w:rFonts w:ascii="Open Sans" w:eastAsia="Times New Roman" w:hAnsi="Open Sans" w:cs="Times New Roman"/>
+          <w:color w:val="000000"/>
+          <w:sz w:val="21"/>
+          <w:szCs w:val="21"/>
+        </w:rPr>
+        <w:br/>
+        <w:t>15 gram hati sapi</w:t>
+      </w:r>
+      <w:r>
+        <w:rPr>
+          <w:rFonts w:ascii="Open Sans" w:eastAsia="Times New Roman" w:hAnsi="Open Sans" w:cs="Times New Roman"/>
+          <w:color w:val="000000"/>
+          <w:sz w:val="21"/>
+          <w:szCs w:val="21"/>
+        </w:rPr>
+        <w:br/>
+        <w:t>15 gram</w:t>
+      </w:r>
+      <w:r>
+        <w:rPr>
+          <w:rFonts w:ascii="Open Sans" w:eastAsia="Times New Roman" w:hAnsi="Open Sans" w:cs="Times New Roman"/>
+          <w:b/>
+          <w:bCs/>
+          <w:color w:val="000000"/>
+          <w:sz w:val="21"/>
+          <w:szCs w:val="21"/>
+        </w:rPr>
+        <w:t> </w:t>
+      </w:r>
+      <w:r>
+        <w:rPr>
+          <w:rFonts w:ascii="Open Sans" w:eastAsia="Times New Roman" w:hAnsi="Open Sans" w:cs="Times New Roman"/>
+          <w:color w:val="000000"/>
+          <w:sz w:val="21"/>
+          <w:szCs w:val="21"/>
+        </w:rPr>
+        <w:t>kacang polong</w:t>
+      </w:r>
+      <w:r>
+        <w:rPr>
+          <w:rFonts w:ascii="Open Sans" w:eastAsia="Times New Roman" w:hAnsi="Open Sans" w:cs="Times New Roman"/>
+          <w:color w:val="000000"/>
+          <w:sz w:val="21"/>
+          <w:szCs w:val="21"/>
+        </w:rPr>
+        <w:br/>
+        <w:t>50 gram labu kuning</w:t>
+      </w:r>
+      <w:r>
+        <w:rPr>
+          <w:rFonts w:ascii="Open Sans" w:eastAsia="Times New Roman" w:hAnsi="Open Sans" w:cs="Times New Roman"/>
+          <w:color w:val="000000"/>
+          <w:sz w:val="21"/>
+          <w:szCs w:val="21"/>
+        </w:rPr>
+        <w:br/>
+        <w:t>1 sendok teh</w:t>
+      </w:r>
+      <w:r>
+        <w:rPr>
+          <w:rFonts w:ascii="Open Sans" w:eastAsia="Times New Roman" w:hAnsi="Open Sans" w:cs="Times New Roman"/>
+          <w:b/>
+          <w:bCs/>
+          <w:color w:val="000000"/>
+          <w:sz w:val="21"/>
+          <w:szCs w:val="21"/>
+        </w:rPr>
+        <w:t> </w:t>
+      </w:r>
+      <w:r>
+        <w:rPr>
+          <w:rFonts w:ascii="Open Sans" w:eastAsia="Times New Roman" w:hAnsi="Open Sans" w:cs="Times New Roman"/>
+          <w:color w:val="000000"/>
+          <w:sz w:val="21"/>
+          <w:szCs w:val="21"/>
+        </w:rPr>
+        <w:t>minyak zaitun</w:t>
+      </w:r>
+      <w:r>
+        <w:rPr>
+          <w:rFonts w:ascii="Open Sans" w:eastAsia="Times New Roman" w:hAnsi="Open Sans" w:cs="Times New Roman"/>
+          <w:color w:val="000000"/>
+          <w:sz w:val="21"/>
+          <w:szCs w:val="21"/>
+        </w:rPr>
+        <w:br/>
+      </w:r>
+      <w:r>
+        <w:rPr>
+          <w:rFonts w:ascii="Open Sans" w:eastAsia="Times New Roman" w:hAnsi="Open Sans" w:cs="Times New Roman"/>
+          <w:color w:val="000000"/>
+          <w:sz w:val="21"/>
+          <w:szCs w:val="21"/>
+        </w:rPr>
+        <w:br/>
+      </w:r>
+      <w:r>
+        <w:rPr>
+          <w:rFonts w:ascii="Open Sans" w:eastAsia="Times New Roman" w:hAnsi="Open Sans" w:cs="Times New Roman"/>
+          <w:b/>
+          <w:bCs/>
+          <w:color w:val="000000"/>
+          <w:sz w:val="21"/>
+          <w:szCs w:val="21"/>
+        </w:rPr>
+        <w:t>Cara membuat:</w:t>
+      </w:r>
+      <w:r>
+        <w:rPr>
+          <w:rFonts w:ascii="Open Sans" w:eastAsia="Times New Roman" w:hAnsi="Open Sans" w:cs="Times New Roman"/>
+          <w:color w:val="000000"/>
+          <w:sz w:val="21"/>
+          <w:szCs w:val="21"/>
+        </w:rPr>
+        <w:br/>
+        <w:t>1. Rebus hati sapi sampai matang. Lalu haluskan dengan </w:t>
+      </w:r>
+      <w:r>
+        <w:rPr>
+          <w:rFonts w:ascii="Open Sans" w:eastAsia="Times New Roman" w:hAnsi="Open Sans" w:cs="Times New Roman"/>
+          <w:i/>
+          <w:iCs/>
+          <w:color w:val="000000"/>
+          <w:sz w:val="21"/>
+          <w:szCs w:val="21"/>
+        </w:rPr>
+        <w:t>blender</w:t>
+      </w:r>
+      <w:r>
+        <w:rPr>
+          <w:rFonts w:ascii="Open Sans" w:eastAsia="Times New Roman" w:hAnsi="Open Sans" w:cs="Times New Roman"/>
+          <w:color w:val="000000"/>
+          <w:sz w:val="21"/>
+          <w:szCs w:val="21"/>
+        </w:rPr>
+        <w:t>. Sisihkan.</w:t>
+      </w:r>
+      <w:r>
+        <w:rPr>
+          <w:rFonts w:ascii="Open Sans" w:eastAsia="Times New Roman" w:hAnsi="Open Sans" w:cs="Times New Roman"/>
+          <w:color w:val="000000"/>
+          <w:sz w:val="21"/>
+          <w:szCs w:val="21"/>
+        </w:rPr>
+        <w:br/>
+        <w:t>2. Kukus kacang polong dan labu kuning sampai matang. Lalu haluskan keduanya menggunakan garpu.</w:t>
+      </w:r>
+      <w:r>
+        <w:rPr>
+          <w:rFonts w:ascii="Open Sans" w:eastAsia="Times New Roman" w:hAnsi="Open Sans" w:cs="Times New Roman"/>
+          <w:color w:val="000000"/>
+          <w:sz w:val="21"/>
+          <w:szCs w:val="21"/>
+        </w:rPr>
+        <w:br/>
+        <w:t>3. Campur ketiga bahan, aduk rata.</w:t>
+      </w:r>
+      <w:r>
+        <w:rPr>
+          <w:rFonts w:ascii="Open Sans" w:eastAsia="Times New Roman" w:hAnsi="Open Sans" w:cs="Times New Roman"/>
+          <w:color w:val="000000"/>
+          <w:sz w:val="21"/>
+          <w:szCs w:val="21"/>
+        </w:rPr>
+        <w:br/>
+        <w:t>4. Tambahkan minyak zaitun, aduk rata. Sajikan.</w:t>
+      </w:r>
+      <w:r>
+        <w:rPr>
+          <w:rFonts w:ascii="Open Sans" w:eastAsia="Times New Roman" w:hAnsi="Open Sans" w:cs="Times New Roman"/>
+          <w:color w:val="000000"/>
+          <w:sz w:val="21"/>
+          <w:szCs w:val="21"/>
+        </w:rPr>
+        <w:br/>
+        <w:t> </w:t>
+      </w:r>
+      <w:r>
+        <w:rPr>
+          <w:rFonts w:ascii="Open Sans" w:eastAsia="Times New Roman" w:hAnsi="Open Sans" w:cs="Times New Roman"/>
+          <w:color w:val="000000"/>
+          <w:sz w:val="21"/>
+          <w:szCs w:val="21"/>
+        </w:rPr>
+        <w:br/>
+        <w:t>Nilai gizi (per porsi):</w:t>
+      </w:r>
+      <w:r>
+        <w:rPr>
+          <w:rFonts w:ascii="Open Sans" w:eastAsia="Times New Roman" w:hAnsi="Open Sans" w:cs="Times New Roman"/>
+          <w:color w:val="000000"/>
+          <w:sz w:val="21"/>
+          <w:szCs w:val="21"/>
+        </w:rPr>
+        <w:br/>
+        <w:t>Energi: 52,65 kilo kalori</w:t>
+      </w:r>
+      <w:r>
+        <w:rPr>
+          <w:rFonts w:ascii="Open Sans" w:eastAsia="Times New Roman" w:hAnsi="Open Sans" w:cs="Times New Roman"/>
+          <w:color w:val="000000"/>
+          <w:sz w:val="21"/>
+          <w:szCs w:val="21"/>
+        </w:rPr>
+        <w:br/>
+        <w:t>Protein: 2,65 gram        </w:t>
+      </w:r>
+      <w:r>
+        <w:rPr>
+          <w:rFonts w:ascii="Open Sans" w:eastAsia="Times New Roman" w:hAnsi="Open Sans" w:cs="Times New Roman"/>
+          <w:color w:val="000000"/>
+          <w:sz w:val="21"/>
+          <w:szCs w:val="21"/>
+        </w:rPr>
+        <w:br/>
+        <w:t>Lemak: 3,05 gram</w:t>
+      </w:r>
+      <w:r>
+        <w:rPr>
+          <w:rFonts w:ascii="Open Sans" w:eastAsia="Times New Roman" w:hAnsi="Open Sans" w:cs="Times New Roman"/>
+          <w:color w:val="000000"/>
+          <w:sz w:val="21"/>
+          <w:szCs w:val="21"/>
+        </w:rPr>
+        <w:br/>
+        <w:t>Karbohidrat: 4 gram</w:t>
+      </w:r>
+    </w:p>
+    <w:p>
+      <w:pPr>
+        <w:rPr>
+          <w:rFonts w:ascii="Open Sans" w:eastAsia="Times New Roman" w:hAnsi="Open Sans" w:cs="Times New Roman"/>
+          <w:color w:val="000000"/>
+          <w:sz w:val="21"/>
+          <w:szCs w:val="21"/>
+        </w:rPr>
+      </w:pPr>
+    </w:p>
+    <w:p>
+      <w:pPr>
+        <w:rPr>
+          <w:rFonts w:ascii="Times" w:eastAsia="Times New Roman" w:hAnsi="Times" w:cs="Times New Roman"/>
+          <w:sz w:val="20"/>
+          <w:szCs w:val="20"/>
+        </w:rPr>
+      </w:pPr>
+      <w:r>
+        <w:rPr>
+          <w:rFonts w:ascii="Times" w:eastAsia="Times New Roman" w:hAnsi="Times" w:cs="Times New Roman"/>
+          <w:sz w:val="20"/>
+          <w:szCs w:val="20"/>
+        </w:rPr>
+        <w:t>Beet Gratin</w:t>
+      </w:r>
+      <w:r>
+        <w:rPr>
+          <w:rFonts w:ascii="Times" w:eastAsia="Times New Roman" w:hAnsi="Times" w:cs="Times New Roman"/>
+          <w:sz w:val="20"/>
+          <w:szCs w:val="20"/>
+        </w:rPr>
+        <w:br/>
+      </w:r>
+      <w:r>
+        <w:rPr>
+          <w:rFonts w:ascii="Playfair Display" w:eastAsia="Times New Roman" w:hAnsi="Playfair Display" w:cs="Times New Roman"/>
+          <w:color w:val="333333"/>
+          <w:shd w:val="clear" w:color="auto" w:fill="FFFFFF"/>
+        </w:rPr>
+        <w:t>Zat anthocyanin dan proanthocyanin di dalam warna ungu pada bahan makanan berfungsi sebagai antioksidan dan membantu mengoptimalkan fungsi otak. </w:t>
+      </w:r>
+    </w:p>
+    <w:p>
+      <w:pPr>
+        <w:rPr>
+          <w:rFonts w:ascii="Open Sans" w:eastAsia="Times New Roman" w:hAnsi="Open Sans" w:cs="Times New Roman"/>
+          <w:color w:val="000000"/>
+          <w:sz w:val="21"/>
+          <w:szCs w:val="21"/>
+        </w:rPr>
+      </w:pPr>
+    </w:p>
+    <w:p>
+      <w:pPr>
+        <w:shd w:val="clear" w:color="auto" w:fill="FFFFFF"/>
+        <w:spacing w:line="405" w:lineRule="atLeast"/>
+        <w:textAlignment w:val="baseline"/>
+        <w:rPr>
+          <w:rFonts w:ascii="Playfair Display" w:hAnsi="Playfair Display" w:cs="Times New Roman"/>
+          <w:color w:val="333333"/>
+        </w:rPr>
+      </w:pPr>
+      <w:r>
+        <w:rPr>
+          <w:rFonts w:ascii="Playfair Display" w:hAnsi="Playfair Display" w:cs="Times New Roman"/>
+          <w:b/>
+          <w:bCs/>
+          <w:color w:val="333333"/>
+          <w:bdr w:val="none" w:sz="0" w:space="0" w:color="auto" w:frame="1"/>
+        </w:rPr>
+        <w:t>Bahan</w:t>
+      </w:r>
+    </w:p>
+    <w:p>
+      <w:pPr>
+        <w:shd w:val="clear" w:color="auto" w:fill="FFFFFF"/>
+        <w:spacing w:after="225" w:line="405" w:lineRule="atLeast"/>
+        <w:textAlignment w:val="baseline"/>
+        <w:rPr>
+          <w:rFonts w:ascii="Playfair Display" w:hAnsi="Playfair Display" w:cs="Times New Roman"/>
+          <w:color w:val="333333"/>
+        </w:rPr>
+      </w:pPr>
+      <w:r>
+        <w:rPr>
+          <w:rFonts w:ascii="Playfair Display" w:hAnsi="Playfair Display" w:cs="Times New Roman"/>
+          <w:color w:val="333333"/>
+        </w:rPr>
+        <w:t>300 g beet kukus</w:t>
+      </w:r>
+      <w:r>
+        <w:rPr>
+          <w:rFonts w:ascii="Playfair Display" w:hAnsi="Playfair Display" w:cs="Times New Roman"/>
+          <w:color w:val="333333"/>
+        </w:rPr>
+        <w:br/>
+        <w:t>1 butir telur ayam</w:t>
+      </w:r>
+      <w:r>
+        <w:rPr>
+          <w:rFonts w:ascii="Playfair Display" w:hAnsi="Playfair Display" w:cs="Times New Roman"/>
+          <w:color w:val="333333"/>
+        </w:rPr>
+        <w:br/>
+      </w:r>
+      <w:r>
+        <w:rPr>
+          <w:rFonts w:ascii="Playfair Display" w:hAnsi="Playfair Display" w:cs="Times New Roman"/>
+          <w:color w:val="333333"/>
+        </w:rPr>
+        <w:lastRenderedPageBreak/>
+        <w:t>50 g keju cheddar parut</w:t>
+      </w:r>
+      <w:r>
+        <w:rPr>
+          <w:rFonts w:ascii="Playfair Display" w:hAnsi="Playfair Display" w:cs="Times New Roman"/>
+          <w:color w:val="333333"/>
+        </w:rPr>
+        <w:br/>
+        <w:t>100 ml susu cair uht</w:t>
+      </w:r>
+      <w:r>
+        <w:rPr>
+          <w:rFonts w:ascii="Playfair Display" w:hAnsi="Playfair Display" w:cs="Times New Roman"/>
+          <w:color w:val="333333"/>
+        </w:rPr>
+        <w:br/>
+        <w:t>1 siung bawang putih cincang halus</w:t>
+      </w:r>
+      <w:r>
+        <w:rPr>
+          <w:rFonts w:ascii="Playfair Display" w:hAnsi="Playfair Display" w:cs="Times New Roman"/>
+          <w:color w:val="333333"/>
+        </w:rPr>
+        <w:br/>
+        <w:t>1/3 sdt garam</w:t>
+      </w:r>
+      <w:r>
+        <w:rPr>
+          <w:rFonts w:ascii="Playfair Display" w:hAnsi="Playfair Display" w:cs="Times New Roman"/>
+          <w:color w:val="333333"/>
+        </w:rPr>
+        <w:br/>
+        <w:t>1/4 sdt merica bubuk</w:t>
+      </w:r>
+    </w:p>
+    <w:p>
+      <w:pPr>
+        <w:shd w:val="clear" w:color="auto" w:fill="FFFFFF"/>
+        <w:spacing w:line="405" w:lineRule="atLeast"/>
+        <w:textAlignment w:val="baseline"/>
+        <w:rPr>
+          <w:rFonts w:ascii="Playfair Display" w:hAnsi="Playfair Display" w:cs="Times New Roman"/>
+          <w:color w:val="333333"/>
+        </w:rPr>
+      </w:pPr>
+      <w:r>
+        <w:rPr>
+          <w:rFonts w:ascii="Playfair Display" w:hAnsi="Playfair Display" w:cs="Times New Roman"/>
+          <w:b/>
+          <w:bCs/>
+          <w:color w:val="333333"/>
+          <w:bdr w:val="none" w:sz="0" w:space="0" w:color="auto" w:frame="1"/>
+        </w:rPr>
+        <w:t>Cara</w:t>
+      </w:r>
+      <w:r>
+        <w:rPr>
+          <w:rFonts w:ascii="Playfair Display" w:hAnsi="Playfair Display" w:cs="Times New Roman"/>
+          <w:color w:val="333333"/>
+        </w:rPr>
+        <w:br/>
+        <w:t>1. Kukus beet potong-potong membulat.</w:t>
+      </w:r>
+      <w:r>
+        <w:rPr>
+          <w:rFonts w:ascii="Playfair Display" w:hAnsi="Playfair Display" w:cs="Times New Roman"/>
+          <w:color w:val="333333"/>
+        </w:rPr>
+        <w:br/>
+        <w:t>2. Kocok lepas telur ayam. Masukkan susu cair, keju parut, bawang putih, garam, merica. Aduk rata.</w:t>
+      </w:r>
+      <w:r>
+        <w:rPr>
+          <w:rFonts w:ascii="Playfair Display" w:hAnsi="Playfair Display" w:cs="Times New Roman"/>
+          <w:color w:val="333333"/>
+        </w:rPr>
+        <w:br/>
+        <w:t>3. Panaskan oven hingga 180C.</w:t>
+      </w:r>
+      <w:r>
+        <w:rPr>
+          <w:rFonts w:ascii="Playfair Display" w:hAnsi="Playfair Display" w:cs="Times New Roman"/>
+          <w:color w:val="333333"/>
+        </w:rPr>
+        <w:br/>
+        <w:t>4. Siapkan loyang ukuran 15 cm x 20 cm, beri kertas roti. Susun beet di dalamnya. Tuangkan kocokan</w:t>
+      </w:r>
+      <w:r>
+        <w:rPr>
+          <w:rFonts w:ascii="Playfair Display" w:hAnsi="Playfair Display" w:cs="Times New Roman"/>
+          <w:color w:val="333333"/>
+        </w:rPr>
+        <w:br/>
+        <w:t>telur.</w:t>
+      </w:r>
+      <w:r>
+        <w:rPr>
+          <w:rFonts w:ascii="Playfair Display" w:hAnsi="Playfair Display" w:cs="Times New Roman"/>
+          <w:color w:val="333333"/>
+        </w:rPr>
+        <w:br/>
+        <w:t>5. Masukkan dalam oven dan panggang selama 20 menit. Sajikan.</w:t>
+      </w:r>
+      <w:r>
+        <w:rPr>
+          <w:rFonts w:ascii="Playfair Display" w:hAnsi="Playfair Display" w:cs="Times New Roman"/>
+          <w:color w:val="333333"/>
+        </w:rPr>
+        <w:br/>
+        <w:t>*resep untuk 3 porsi</w:t>
+      </w:r>
+    </w:p>
+    <w:p>
+      <w:pPr>
+        <w:shd w:val="clear" w:color="auto" w:fill="FFFFFF"/>
+        <w:spacing w:line="405" w:lineRule="atLeast"/>
+        <w:textAlignment w:val="baseline"/>
+        <w:rPr>
+          <w:rFonts w:ascii="Playfair Display" w:hAnsi="Playfair Display" w:cs="Times New Roman"/>
+          <w:color w:val="333333"/>
+        </w:rPr>
+      </w:pPr>
+      <w:r>
+        <w:rPr>
+          <w:rFonts w:ascii="Playfair Display" w:hAnsi="Playfair Display" w:cs="Times New Roman"/>
+          <w:b/>
+          <w:bCs/>
+          <w:color w:val="333333"/>
+          <w:bdr w:val="none" w:sz="0" w:space="0" w:color="auto" w:frame="1"/>
+        </w:rPr>
+        <w:t>Nilai Gizi per Porsi</w:t>
+      </w:r>
+      <w:r>
+        <w:rPr>
+          <w:rFonts w:ascii="Playfair Display" w:hAnsi="Playfair Display" w:cs="Times New Roman"/>
+          <w:color w:val="333333"/>
+        </w:rPr>
+        <w:br/>
+        <w:t>Energi : 162 kkal</w:t>
+      </w:r>
+      <w:r>
+        <w:rPr>
+          <w:rFonts w:ascii="Playfair Display" w:hAnsi="Playfair Display" w:cs="Times New Roman"/>
+          <w:color w:val="333333"/>
+        </w:rPr>
+        <w:br/>
+        <w:t>Lemak : 10 g</w:t>
+      </w:r>
+      <w:r>
+        <w:rPr>
+          <w:rFonts w:ascii="Playfair Display" w:hAnsi="Playfair Display" w:cs="Times New Roman"/>
+          <w:color w:val="333333"/>
+        </w:rPr>
+        <w:br/>
+        <w:t>Protein : 8,4 g</w:t>
+      </w:r>
+      <w:r>
+        <w:rPr>
+          <w:rFonts w:ascii="Playfair Display" w:hAnsi="Playfair Display" w:cs="Times New Roman"/>
+          <w:color w:val="333333"/>
+        </w:rPr>
+        <w:br/>
+        <w:t>Karbohidrat : 12,5 g</w:t>
+      </w:r>
+    </w:p>
+    <w:p>
+      <w:pPr>
+        <w:rPr>
+          <w:rFonts w:ascii="Times" w:eastAsia="Times New Roman" w:hAnsi="Times" w:cs="Times New Roman"/>
+          <w:sz w:val="20"/>
+          <w:szCs w:val="20"/>
+        </w:rPr>
+      </w:pPr>
+    </w:p>
+    <w:p>
+      <w:pPr>
+        <w:rPr>
+          <w:rFonts w:ascii="Open Sans" w:eastAsia="Times New Roman" w:hAnsi="Open Sans" w:cs="Times New Roman"/>
+          <w:b/>
+          <w:color w:val="000000"/>
+          <w:sz w:val="21"/>
+          <w:szCs w:val="21"/>
+        </w:rPr>
+      </w:pPr>
+    </w:p>
+    <w:p>
+      <w:pPr>
+        <w:rPr>
+          <w:rFonts w:ascii="Times" w:eastAsia="Times New Roman" w:hAnsi="Times" w:cs="Times New Roman"/>
+          <w:b/>
+          <w:sz w:val="20"/>
+          <w:szCs w:val="20"/>
+        </w:rPr>
+      </w:pPr>
+      <w:r>
+        <w:rPr>
+          <w:rFonts w:ascii="Times" w:eastAsia="Times New Roman" w:hAnsi="Times" w:cs="Times New Roman"/>
+          <w:b/>
+          <w:sz w:val="20"/>
+          <w:szCs w:val="20"/>
+        </w:rPr>
+        <w:t>Popsicle Sayuran</w:t>
+      </w:r>
+    </w:p>
+    <w:p>
+      <w:pPr>
+        <w:rPr>
+          <w:rFonts w:ascii="Times" w:eastAsia="Times New Roman" w:hAnsi="Times" w:cs="Times New Roman"/>
+          <w:sz w:val="20"/>
+          <w:szCs w:val="20"/>
+        </w:rPr>
+      </w:pPr>
+      <w:r>
+        <w:rPr>
+          <w:rFonts w:ascii="Times" w:eastAsia="Times New Roman" w:hAnsi="Times" w:cs="Times New Roman"/>
+          <w:sz w:val="20"/>
+          <w:szCs w:val="20"/>
+        </w:rPr>
+        <w:t>Cara ampuh memberi asupan sayur, saat anak tak suka makan sayur.</w:t>
+      </w:r>
+    </w:p>
+    <w:p>
+      <w:pPr>
+        <w:rPr>
+          <w:rFonts w:ascii="Times" w:eastAsia="Times New Roman" w:hAnsi="Times" w:cs="Times New Roman"/>
+          <w:sz w:val="20"/>
+          <w:szCs w:val="20"/>
+        </w:rPr>
+      </w:pPr>
+    </w:p>
+    <w:p>
+      <w:pPr>
+        <w:shd w:val="clear" w:color="auto" w:fill="FFFFFF"/>
+        <w:spacing w:line="405" w:lineRule="atLeast"/>
+        <w:textAlignment w:val="baseline"/>
+        <w:rPr>
+          <w:rFonts w:ascii="Playfair Display" w:hAnsi="Playfair Display" w:cs="Times New Roman"/>
+          <w:color w:val="333333"/>
+        </w:rPr>
+      </w:pPr>
+      <w:r>
+        <w:rPr>
+          <w:rFonts w:ascii="Playfair Display" w:hAnsi="Playfair Display" w:cs="Times New Roman"/>
+          <w:b/>
+          <w:bCs/>
+          <w:color w:val="333333"/>
+          <w:bdr w:val="none" w:sz="0" w:space="0" w:color="auto" w:frame="1"/>
+        </w:rPr>
+        <w:t>Bahan</w:t>
+      </w:r>
+      <w:r>
+        <w:rPr>
+          <w:rFonts w:ascii="Playfair Display" w:hAnsi="Playfair Display" w:cs="Times New Roman"/>
+          <w:color w:val="333333"/>
+        </w:rPr>
+        <w:br/>
+        <w:t>50 g kacang polong (segar/frozen) kukus</w:t>
+      </w:r>
+      <w:r>
+        <w:rPr>
+          <w:rFonts w:ascii="Playfair Display" w:hAnsi="Playfair Display" w:cs="Times New Roman"/>
+          <w:color w:val="333333"/>
+        </w:rPr>
+        <w:br/>
+        <w:t>50 g jagung pipil kukus</w:t>
+      </w:r>
+      <w:r>
+        <w:rPr>
+          <w:rFonts w:ascii="Playfair Display" w:hAnsi="Playfair Display" w:cs="Times New Roman"/>
+          <w:color w:val="333333"/>
+        </w:rPr>
+        <w:br/>
+        <w:t>50 g tomat iris dadu kecil</w:t>
+      </w:r>
+      <w:r>
+        <w:rPr>
+          <w:rFonts w:ascii="Playfair Display" w:hAnsi="Playfair Display" w:cs="Times New Roman"/>
+          <w:color w:val="333333"/>
+        </w:rPr>
+        <w:br/>
+        <w:t>3 sdm madu</w:t>
+      </w:r>
+      <w:r>
+        <w:rPr>
+          <w:rFonts w:ascii="Playfair Display" w:hAnsi="Playfair Display" w:cs="Times New Roman"/>
+          <w:color w:val="333333"/>
+        </w:rPr>
+        <w:br/>
+        <w:t>1/3 sdt garam</w:t>
+      </w:r>
+      <w:r>
+        <w:rPr>
+          <w:rFonts w:ascii="Playfair Display" w:hAnsi="Playfair Display" w:cs="Times New Roman"/>
+          <w:color w:val="333333"/>
+        </w:rPr>
+        <w:br/>
+        <w:t>400 cc air putih matang</w:t>
+      </w:r>
+    </w:p>
+    <w:p>
+      <w:pPr>
+        <w:shd w:val="clear" w:color="auto" w:fill="FFFFFF"/>
+        <w:spacing w:line="405" w:lineRule="atLeast"/>
+        <w:textAlignment w:val="baseline"/>
+        <w:rPr>
+          <w:rFonts w:ascii="Playfair Display" w:hAnsi="Playfair Display" w:cs="Times New Roman"/>
+          <w:color w:val="333333"/>
+        </w:rPr>
+      </w:pPr>
+      <w:r>
+        <w:rPr>
+          <w:rFonts w:ascii="Playfair Display" w:hAnsi="Playfair Display" w:cs="Times New Roman"/>
+          <w:b/>
+          <w:bCs/>
+          <w:color w:val="333333"/>
+          <w:bdr w:val="none" w:sz="0" w:space="0" w:color="auto" w:frame="1"/>
+        </w:rPr>
+        <w:t>Cara membuat</w:t>
+      </w:r>
+      <w:r>
+        <w:rPr>
+          <w:rFonts w:ascii="Playfair Display" w:hAnsi="Playfair Display" w:cs="Times New Roman"/>
+          <w:color w:val="333333"/>
+        </w:rPr>
+        <w:br/>
+        <w:t>1. Kukus kacang polong dan jagung pipil selama kurang lebih 10 menit.</w:t>
+      </w:r>
+      <w:r>
+        <w:rPr>
+          <w:rFonts w:ascii="Playfair Display" w:hAnsi="Playfair Display" w:cs="Times New Roman"/>
+          <w:color w:val="333333"/>
+        </w:rPr>
+        <w:br/>
+        <w:t>2. Iris tomat bentuk dadu kecil.</w:t>
+      </w:r>
+      <w:r>
+        <w:rPr>
+          <w:rFonts w:ascii="Playfair Display" w:hAnsi="Playfair Display" w:cs="Times New Roman"/>
+          <w:color w:val="333333"/>
+        </w:rPr>
+        <w:br/>
+        <w:t xml:space="preserve">3. Rendam masing-masing sayuran dengan dua sendok makan madu, kurang lebih 15 </w:t>
+      </w:r>
+      <w:r>
+        <w:rPr>
+          <w:rFonts w:ascii="Playfair Display" w:hAnsi="Playfair Display" w:cs="Times New Roman"/>
+          <w:color w:val="333333"/>
+        </w:rPr>
+        <w:lastRenderedPageBreak/>
+        <w:t>menit.</w:t>
+      </w:r>
+      <w:r>
+        <w:rPr>
+          <w:rFonts w:ascii="Playfair Display" w:hAnsi="Playfair Display" w:cs="Times New Roman"/>
+          <w:color w:val="333333"/>
+        </w:rPr>
+        <w:br/>
+        <w:t>4. Masukkan masing-masing sayuran ke dalam cetakan popsicle.</w:t>
+      </w:r>
+      <w:r>
+        <w:rPr>
+          <w:rFonts w:ascii="Playfair Display" w:hAnsi="Playfair Display" w:cs="Times New Roman"/>
+          <w:color w:val="333333"/>
+        </w:rPr>
+        <w:br/>
+        <w:t>5. Tuangkan madu dan garam ke dalam 400 cc air dan aduk rata. Masukkan ke dalam cetakan popsicle yang di dalamnya sudah terdapat sayuran.</w:t>
+      </w:r>
+      <w:r>
+        <w:rPr>
+          <w:rFonts w:ascii="Playfair Display" w:hAnsi="Playfair Display" w:cs="Times New Roman"/>
+          <w:color w:val="333333"/>
+        </w:rPr>
+        <w:br/>
+        <w:t>6. Masukkan dalam </w:t>
+      </w:r>
+      <w:r>
+        <w:rPr>
+          <w:rFonts w:ascii="Playfair Display" w:hAnsi="Playfair Display" w:cs="Times New Roman"/>
+          <w:i/>
+          <w:iCs/>
+          <w:color w:val="333333"/>
+          <w:bdr w:val="none" w:sz="0" w:space="0" w:color="auto" w:frame="1"/>
+        </w:rPr>
+        <w:t>freezer</w:t>
+      </w:r>
+      <w:r>
+        <w:rPr>
+          <w:rFonts w:ascii="Playfair Display" w:hAnsi="Playfair Display" w:cs="Times New Roman"/>
+          <w:color w:val="333333"/>
+        </w:rPr>
+        <w:t> dan tunggu hingga menjadi es.</w:t>
+      </w:r>
+      <w:r>
+        <w:rPr>
+          <w:rFonts w:ascii="Playfair Display" w:hAnsi="Playfair Display" w:cs="Times New Roman"/>
+          <w:color w:val="333333"/>
+        </w:rPr>
+        <w:br/>
+        <w:t>7. Nikmati di saat siang hari yang terik.</w:t>
+      </w:r>
+    </w:p>
+    <w:p>
+      <w:pPr>
+        <w:shd w:val="clear" w:color="auto" w:fill="FFFFFF"/>
+        <w:spacing w:line="405" w:lineRule="atLeast"/>
+        <w:textAlignment w:val="baseline"/>
+        <w:rPr>
+          <w:rFonts w:ascii="Playfair Display" w:hAnsi="Playfair Display" w:cs="Times New Roman"/>
+          <w:color w:val="333333"/>
+        </w:rPr>
+      </w:pPr>
+      <w:r>
+        <w:rPr>
+          <w:rFonts w:ascii="Playfair Display" w:hAnsi="Playfair Display" w:cs="Times New Roman"/>
+          <w:b/>
+          <w:bCs/>
+          <w:color w:val="333333"/>
+          <w:bdr w:val="none" w:sz="0" w:space="0" w:color="auto" w:frame="1"/>
+        </w:rPr>
+        <w:t>Nilai gizi per buah</w:t>
+      </w:r>
+      <w:r>
+        <w:rPr>
+          <w:rFonts w:ascii="Playfair Display" w:hAnsi="Playfair Display" w:cs="Times New Roman"/>
+          <w:color w:val="333333"/>
+        </w:rPr>
+        <w:br/>
+        <w:t>Energi 66.25 kkal</w:t>
+      </w:r>
+      <w:r>
+        <w:rPr>
+          <w:rFonts w:ascii="Playfair Display" w:hAnsi="Playfair Display" w:cs="Times New Roman"/>
+          <w:color w:val="333333"/>
+        </w:rPr>
+        <w:br/>
+        <w:t>Lemak 0.2 g</w:t>
+      </w:r>
+      <w:r>
+        <w:rPr>
+          <w:rFonts w:ascii="Playfair Display" w:hAnsi="Playfair Display" w:cs="Times New Roman"/>
+          <w:color w:val="333333"/>
+        </w:rPr>
+        <w:br/>
+        <w:t>Protein 1 g</w:t>
+      </w:r>
+      <w:r>
+        <w:rPr>
+          <w:rFonts w:ascii="Playfair Display" w:hAnsi="Playfair Display" w:cs="Times New Roman"/>
+          <w:color w:val="333333"/>
+        </w:rPr>
+        <w:br/>
+        <w:t>Karbohidrat 17 g</w:t>
+      </w:r>
+    </w:p>
+    <w:p>
+      <w:pPr>
+        <w:rPr>
+          <w:rFonts w:ascii="Times" w:eastAsia="Times New Roman" w:hAnsi="Times" w:cs="Times New Roman"/>
+          <w:sz w:val="20"/>
+          <w:szCs w:val="20"/>
+        </w:rPr>
+      </w:pPr>
+    </w:p>
+    <w:p>
+      <w:pPr>
+        <w:rPr>
+          <w:rFonts w:ascii="Times" w:eastAsia="Times New Roman" w:hAnsi="Times" w:cs="Times New Roman"/>
+          <w:sz w:val="20"/>
+          <w:szCs w:val="20"/>
+        </w:rPr>
+      </w:pPr>
+    </w:p>
+    <w:p>
+      <w:pPr>
+        <w:pStyle w:val="Heading1"/>
+        <w:shd w:val="clear" w:color="auto" w:fill="FFFFFF"/>
+        <w:spacing w:before="300" w:beforeAutospacing="0" w:after="300" w:afterAutospacing="0"/>
+        <w:textAlignment w:val="baseline"/>
+        <w:rPr>
+          <w:rFonts w:ascii="Playfair Display" w:eastAsia="Times New Roman" w:hAnsi="Playfair Display" w:cs="Times New Roman"/>
+          <w:color w:val="333333"/>
+        </w:rPr>
+      </w:pPr>
+      <w:r>
+        <w:rPr>
+          <w:rFonts w:ascii="Playfair Display" w:eastAsia="Times New Roman" w:hAnsi="Playfair Display" w:cs="Times New Roman"/>
+          <w:color w:val="333333"/>
+        </w:rPr>
+        <w:t>Pancake Zucchini dengan Saus Alpukat</w:t>
+      </w:r>
+    </w:p>
+    <w:p>
+      <w:pPr>
+        <w:shd w:val="clear" w:color="auto" w:fill="FFFFFF"/>
+        <w:spacing w:line="405" w:lineRule="atLeast"/>
+        <w:textAlignment w:val="baseline"/>
+        <w:rPr>
+          <w:rFonts w:ascii="Playfair Display" w:hAnsi="Playfair Display" w:cs="Times New Roman"/>
+          <w:b/>
+          <w:bCs/>
+          <w:color w:val="333333"/>
+          <w:bdr w:val="none" w:sz="0" w:space="0" w:color="auto" w:frame="1"/>
+        </w:rPr>
+      </w:pPr>
+      <w:r>
+        <w:rPr>
+          <w:rFonts w:ascii="Playfair Display" w:hAnsi="Playfair Display" w:cs="Times New Roman"/>
+          <w:b/>
+          <w:bCs/>
+          <w:color w:val="333333"/>
+          <w:bdr w:val="none" w:sz="0" w:space="0" w:color="auto" w:frame="1"/>
+        </w:rPr>
+        <w:t>Warna hijau dari kandungan klorofil tumbuhan baik untuk tubuh anak dan mengoptimalkan tumbuh kembangnya.</w:t>
+      </w:r>
+    </w:p>
+    <w:p>
+      <w:pPr>
+        <w:shd w:val="clear" w:color="auto" w:fill="FFFFFF"/>
+        <w:spacing w:line="405" w:lineRule="atLeast"/>
+        <w:textAlignment w:val="baseline"/>
+        <w:rPr>
+          <w:rFonts w:ascii="Playfair Display" w:hAnsi="Playfair Display" w:cs="Times New Roman"/>
+          <w:color w:val="333333"/>
+        </w:rPr>
+      </w:pPr>
+      <w:r>
+        <w:rPr>
+          <w:rFonts w:ascii="Playfair Display" w:hAnsi="Playfair Display" w:cs="Times New Roman"/>
+          <w:b/>
+          <w:bCs/>
+          <w:color w:val="333333"/>
+          <w:bdr w:val="none" w:sz="0" w:space="0" w:color="auto" w:frame="1"/>
+        </w:rPr>
+        <w:t>Bahan</w:t>
+      </w:r>
+      <w:r>
+        <w:rPr>
+          <w:rFonts w:ascii="Playfair Display" w:hAnsi="Playfair Display" w:cs="Times New Roman"/>
+          <w:color w:val="333333"/>
+        </w:rPr>
+        <w:br/>
+      </w:r>
+      <w:r>
+        <w:rPr>
+          <w:rFonts w:ascii="Playfair Display" w:hAnsi="Playfair Display" w:cs="Times New Roman"/>
+          <w:b/>
+          <w:bCs/>
+          <w:color w:val="333333"/>
+          <w:bdr w:val="none" w:sz="0" w:space="0" w:color="auto" w:frame="1"/>
+        </w:rPr>
+        <w:t>Pancake</w:t>
+      </w:r>
+      <w:r>
+        <w:rPr>
+          <w:rFonts w:ascii="Playfair Display" w:hAnsi="Playfair Display" w:cs="Times New Roman"/>
+          <w:color w:val="333333"/>
+        </w:rPr>
+        <w:br/>
+        <w:t>120 g tepung terigu serbaguna</w:t>
+      </w:r>
+      <w:r>
+        <w:rPr>
+          <w:rFonts w:ascii="Playfair Display" w:hAnsi="Playfair Display" w:cs="Times New Roman"/>
+          <w:color w:val="333333"/>
+        </w:rPr>
+        <w:br/>
+        <w:t>1 sdt baking powder</w:t>
+      </w:r>
+      <w:r>
+        <w:rPr>
+          <w:rFonts w:ascii="Playfair Display" w:hAnsi="Playfair Display" w:cs="Times New Roman"/>
+          <w:color w:val="333333"/>
+        </w:rPr>
+        <w:br/>
+        <w:t>1/3 sdt garam</w:t>
+      </w:r>
+      <w:r>
+        <w:rPr>
+          <w:rFonts w:ascii="Playfair Display" w:hAnsi="Playfair Display" w:cs="Times New Roman"/>
+          <w:color w:val="333333"/>
+        </w:rPr>
+        <w:br/>
+        <w:t>1 butir telur ayam kocok lepas</w:t>
+      </w:r>
+      <w:r>
+        <w:rPr>
+          <w:rFonts w:ascii="Playfair Display" w:hAnsi="Playfair Display" w:cs="Times New Roman"/>
+          <w:color w:val="333333"/>
+        </w:rPr>
+        <w:br/>
+        <w:t>125 ml susu cair</w:t>
+      </w:r>
+      <w:r>
+        <w:rPr>
+          <w:rFonts w:ascii="Playfair Display" w:hAnsi="Playfair Display" w:cs="Times New Roman"/>
+          <w:color w:val="333333"/>
+        </w:rPr>
+        <w:br/>
+        <w:t>60 g zucchini parut lalu peras airnya</w:t>
+      </w:r>
+      <w:r>
+        <w:rPr>
+          <w:rFonts w:ascii="Playfair Display" w:hAnsi="Playfair Display" w:cs="Times New Roman"/>
+          <w:color w:val="333333"/>
+        </w:rPr>
+        <w:br/>
+        <w:t>1 helai seledri iris tipis</w:t>
+      </w:r>
+      <w:r>
+        <w:rPr>
+          <w:rFonts w:ascii="Playfair Display" w:hAnsi="Playfair Display" w:cs="Times New Roman"/>
+          <w:color w:val="333333"/>
+        </w:rPr>
+        <w:br/>
+        <w:t>1 sdm margarine</w:t>
+      </w:r>
+    </w:p>
+    <w:p>
+      <w:pPr>
+        <w:shd w:val="clear" w:color="auto" w:fill="FFFFFF"/>
+        <w:spacing w:line="405" w:lineRule="atLeast"/>
+        <w:textAlignment w:val="baseline"/>
+        <w:rPr>
+          <w:rFonts w:ascii="Playfair Display" w:hAnsi="Playfair Display" w:cs="Times New Roman"/>
+          <w:color w:val="333333"/>
+        </w:rPr>
+      </w:pPr>
+      <w:r>
+        <w:rPr>
+          <w:rFonts w:ascii="Playfair Display" w:hAnsi="Playfair Display" w:cs="Times New Roman"/>
+          <w:b/>
+          <w:bCs/>
+          <w:color w:val="333333"/>
+          <w:bdr w:val="none" w:sz="0" w:space="0" w:color="auto" w:frame="1"/>
+        </w:rPr>
+        <w:t>Saus Alpukat</w:t>
+      </w:r>
+      <w:r>
+        <w:rPr>
+          <w:rFonts w:ascii="Playfair Display" w:hAnsi="Playfair Display" w:cs="Times New Roman"/>
+          <w:color w:val="333333"/>
+        </w:rPr>
+        <w:br/>
+        <w:t>½ buah alpukat matang</w:t>
+      </w:r>
+      <w:r>
+        <w:rPr>
+          <w:rFonts w:ascii="Playfair Display" w:hAnsi="Playfair Display" w:cs="Times New Roman"/>
+          <w:color w:val="333333"/>
+        </w:rPr>
+        <w:br/>
+        <w:t>60 g mentega</w:t>
+      </w:r>
+      <w:r>
+        <w:rPr>
+          <w:rFonts w:ascii="Playfair Display" w:hAnsi="Playfair Display" w:cs="Times New Roman"/>
+          <w:color w:val="333333"/>
+        </w:rPr>
+        <w:br/>
+        <w:t>1 sdt air perasan lemon/jeruk nipis</w:t>
+      </w:r>
+      <w:r>
+        <w:rPr>
+          <w:rFonts w:ascii="Playfair Display" w:hAnsi="Playfair Display" w:cs="Times New Roman"/>
+          <w:color w:val="333333"/>
+        </w:rPr>
+        <w:br/>
+        <w:t>¼ sdt garam</w:t>
+      </w:r>
+      <w:r>
+        <w:rPr>
+          <w:rFonts w:ascii="Playfair Display" w:hAnsi="Playfair Display" w:cs="Times New Roman"/>
+          <w:color w:val="333333"/>
+        </w:rPr>
+        <w:br/>
+        <w:t>¼ sdt merica bubuk</w:t>
+      </w:r>
+    </w:p>
+    <w:p>
+      <w:pPr>
+        <w:shd w:val="clear" w:color="auto" w:fill="FFFFFF"/>
+        <w:spacing w:line="405" w:lineRule="atLeast"/>
+        <w:textAlignment w:val="baseline"/>
+        <w:rPr>
+          <w:rFonts w:ascii="Playfair Display" w:hAnsi="Playfair Display" w:cs="Times New Roman"/>
+          <w:color w:val="333333"/>
+        </w:rPr>
+      </w:pPr>
+      <w:r>
+        <w:rPr>
+          <w:rFonts w:ascii="Playfair Display" w:hAnsi="Playfair Display" w:cs="Times New Roman"/>
+          <w:b/>
+          <w:bCs/>
+          <w:color w:val="333333"/>
+          <w:bdr w:val="none" w:sz="0" w:space="0" w:color="auto" w:frame="1"/>
+        </w:rPr>
+        <w:lastRenderedPageBreak/>
+        <w:t>Cara Membuat Pancake Zucchini</w:t>
+      </w:r>
+      <w:r>
+        <w:rPr>
+          <w:rFonts w:ascii="Playfair Display" w:hAnsi="Playfair Display" w:cs="Times New Roman"/>
+          <w:color w:val="333333"/>
+        </w:rPr>
+        <w:br/>
+        <w:t>1. Campur bahan-bahan kering seperti tepung terigu, baking soda, dan garam dalam satu wadah, sisihkan.</w:t>
+      </w:r>
+      <w:r>
+        <w:rPr>
+          <w:rFonts w:ascii="Playfair Display" w:hAnsi="Playfair Display" w:cs="Times New Roman"/>
+          <w:color w:val="333333"/>
+        </w:rPr>
+        <w:br/>
+        <w:t>2. Kocok lepas telur ayam, masukkan zucchini yang telah diparut, seledri yang telah diiris tipis, susu cair. Aduk hingga rata.</w:t>
+      </w:r>
+      <w:r>
+        <w:rPr>
+          <w:rFonts w:ascii="Playfair Display" w:hAnsi="Playfair Display" w:cs="Times New Roman"/>
+          <w:color w:val="333333"/>
+        </w:rPr>
+        <w:br/>
+        <w:t>3. Perlahan masukkan campuran telur ke wadah berisi tepung sambil diaduk hingga rata.</w:t>
+      </w:r>
+      <w:r>
+        <w:rPr>
+          <w:rFonts w:ascii="Playfair Display" w:hAnsi="Playfair Display" w:cs="Times New Roman"/>
+          <w:color w:val="333333"/>
+        </w:rPr>
+        <w:br/>
+        <w:t>4. Panaskan wajan anti lengket yang telah diberi sedikit margarine. Masukkan perlahan adonan sedikit demi sedikit hingga habis. Jika ingin membuat pancake dengan beraneka bentuk, bisa menggunakan cetakan roti dari besi yang diletakkan di atas wajan anti lengket.</w:t>
+      </w:r>
+    </w:p>
+    <w:p>
+      <w:pPr>
+        <w:shd w:val="clear" w:color="auto" w:fill="FFFFFF"/>
+        <w:spacing w:line="405" w:lineRule="atLeast"/>
+        <w:textAlignment w:val="baseline"/>
+        <w:rPr>
+          <w:rFonts w:ascii="Playfair Display" w:hAnsi="Playfair Display" w:cs="Times New Roman"/>
+          <w:color w:val="333333"/>
+        </w:rPr>
+      </w:pPr>
+      <w:r>
+        <w:rPr>
+          <w:rFonts w:ascii="Playfair Display" w:hAnsi="Playfair Display" w:cs="Times New Roman"/>
+          <w:b/>
+          <w:bCs/>
+          <w:color w:val="333333"/>
+          <w:bdr w:val="none" w:sz="0" w:space="0" w:color="auto" w:frame="1"/>
+        </w:rPr>
+        <w:t>Cara Membuat Saus Alpukat</w:t>
+      </w:r>
+      <w:r>
+        <w:rPr>
+          <w:rFonts w:ascii="Playfair Display" w:hAnsi="Playfair Display" w:cs="Times New Roman"/>
+          <w:color w:val="333333"/>
+        </w:rPr>
+        <w:br/>
+        <w:t>1. Masukkan daging alpukat matang ke dalam blender, mentega, garam, merica, dan air perasan lemon/jeruk nipis. Haluskan.</w:t>
+      </w:r>
+      <w:r>
+        <w:rPr>
+          <w:rFonts w:ascii="Playfair Display" w:hAnsi="Playfair Display" w:cs="Times New Roman"/>
+          <w:color w:val="333333"/>
+        </w:rPr>
+        <w:br/>
+        <w:t>2. Cicipi dan hidangkan bersama pancake zucchini.</w:t>
+      </w:r>
+    </w:p>
+    <w:p>
+      <w:pPr>
+        <w:shd w:val="clear" w:color="auto" w:fill="FFFFFF"/>
+        <w:spacing w:line="405" w:lineRule="atLeast"/>
+        <w:textAlignment w:val="baseline"/>
+        <w:rPr>
+          <w:rFonts w:ascii="Playfair Display" w:hAnsi="Playfair Display" w:cs="Times New Roman"/>
+          <w:color w:val="333333"/>
+        </w:rPr>
+      </w:pPr>
+      <w:r>
+        <w:rPr>
+          <w:rFonts w:ascii="Playfair Display" w:hAnsi="Playfair Display" w:cs="Times New Roman"/>
+          <w:b/>
+          <w:bCs/>
+          <w:color w:val="333333"/>
+          <w:bdr w:val="none" w:sz="0" w:space="0" w:color="auto" w:frame="1"/>
+        </w:rPr>
+        <w:t>Resep untuk 6 porsi</w:t>
+      </w:r>
+    </w:p>
+    <w:p>
+      <w:pPr>
+        <w:shd w:val="clear" w:color="auto" w:fill="FFFFFF"/>
+        <w:spacing w:line="405" w:lineRule="atLeast"/>
+        <w:textAlignment w:val="baseline"/>
+        <w:rPr>
+          <w:rFonts w:ascii="Playfair Display" w:hAnsi="Playfair Display" w:cs="Times New Roman"/>
+          <w:color w:val="333333"/>
+        </w:rPr>
+      </w:pPr>
+      <w:r>
+        <w:rPr>
+          <w:rFonts w:ascii="Playfair Display" w:hAnsi="Playfair Display" w:cs="Times New Roman"/>
+          <w:b/>
+          <w:bCs/>
+          <w:color w:val="333333"/>
+          <w:bdr w:val="none" w:sz="0" w:space="0" w:color="auto" w:frame="1"/>
+        </w:rPr>
+        <w:t>Nilai Gizi per porsi</w:t>
+      </w:r>
+      <w:r>
+        <w:rPr>
+          <w:rFonts w:ascii="Playfair Display" w:hAnsi="Playfair Display" w:cs="Times New Roman"/>
+          <w:color w:val="333333"/>
+        </w:rPr>
+        <w:br/>
+        <w:t>Energi : 220 kkal</w:t>
+      </w:r>
+      <w:r>
+        <w:rPr>
+          <w:rFonts w:ascii="Playfair Display" w:hAnsi="Playfair Display" w:cs="Times New Roman"/>
+          <w:color w:val="333333"/>
+        </w:rPr>
+        <w:br/>
+        <w:t>Lemak : 18 g</w:t>
+      </w:r>
+      <w:r>
+        <w:rPr>
+          <w:rFonts w:ascii="Playfair Display" w:hAnsi="Playfair Display" w:cs="Times New Roman"/>
+          <w:color w:val="333333"/>
+        </w:rPr>
+        <w:br/>
+        <w:t>Protein : 6 g</w:t>
+      </w:r>
+      <w:r>
+        <w:rPr>
+          <w:rFonts w:ascii="Playfair Display" w:hAnsi="Playfair Display" w:cs="Times New Roman"/>
+          <w:color w:val="333333"/>
+        </w:rPr>
+        <w:br/>
+        <w:t>Karbohidrat : 19 g</w:t>
+      </w:r>
+    </w:p>
+    <w:p>
+      <w:pPr>
+        <w:pStyle w:val="NormalWeb"/>
+        <w:rPr>
+          <w:b/>
+        </w:rPr>
+      </w:pPr>
+      <w:r>
+        <w:rPr>
+          <w:b/>
+        </w:rPr>
+        <w:t>Bola Bola Daging</w:t>
+      </w:r>
+    </w:p>
+    <w:p>
+      <w:pPr>
+        <w:pStyle w:val="NormalWeb"/>
+        <w:tabs>
+          <w:tab w:val="left" w:pos="784"/>
+        </w:tabs>
+      </w:pPr>
+      <w:r>
+        <w:t>Kenalkan anak dengan roti baguette, dengan menuangkan resep ini di atasnya. Bisa juga dituang di atas pasta.</w:t>
+      </w:r>
+      <w:bookmarkStart w:id="0" w:name="_GoBack"/>
+      <w:bookmarkEnd w:id="0"/>
+    </w:p>
+    <w:p>
+      <w:pPr>
+        <w:shd w:val="clear" w:color="auto" w:fill="FFFFFF"/>
+        <w:spacing w:line="405" w:lineRule="atLeast"/>
+        <w:textAlignment w:val="baseline"/>
+        <w:rPr>
+          <w:rFonts w:ascii="Playfair Display" w:hAnsi="Playfair Display" w:cs="Times New Roman"/>
+          <w:color w:val="333333"/>
+        </w:rPr>
+      </w:pPr>
+      <w:r>
+        <w:rPr>
+          <w:rFonts w:ascii="Playfair Display" w:hAnsi="Playfair Display" w:cs="Times New Roman"/>
+          <w:b/>
+          <w:bCs/>
+          <w:color w:val="333333"/>
+          <w:bdr w:val="none" w:sz="0" w:space="0" w:color="auto" w:frame="1"/>
+        </w:rPr>
+        <w:t>Bahan:</w:t>
+      </w:r>
+    </w:p>
+    <w:p>
+      <w:pPr>
+        <w:shd w:val="clear" w:color="auto" w:fill="FFFFFF"/>
+        <w:spacing w:after="225" w:line="405" w:lineRule="atLeast"/>
+        <w:textAlignment w:val="baseline"/>
+        <w:rPr>
+          <w:rFonts w:ascii="Playfair Display" w:hAnsi="Playfair Display" w:cs="Times New Roman"/>
+          <w:color w:val="333333"/>
+        </w:rPr>
+      </w:pPr>
+      <w:r>
+        <w:rPr>
+          <w:rFonts w:ascii="Playfair Display" w:hAnsi="Playfair Display" w:cs="Times New Roman"/>
+          <w:color w:val="333333"/>
+        </w:rPr>
+        <w:t>250         g              Daging sapi cincang</w:t>
+      </w:r>
+      <w:r>
+        <w:rPr>
+          <w:rFonts w:ascii="Playfair Display" w:hAnsi="Playfair Display" w:cs="Times New Roman"/>
+          <w:color w:val="333333"/>
+        </w:rPr>
+        <w:br/>
+        <w:t>2              butir        Telur ayam</w:t>
+      </w:r>
+      <w:r>
+        <w:rPr>
+          <w:rFonts w:ascii="Playfair Display" w:hAnsi="Playfair Display" w:cs="Times New Roman"/>
+          <w:color w:val="333333"/>
+        </w:rPr>
+        <w:br/>
+        <w:t>200         g              Tepung roti (bread crumbs)</w:t>
+      </w:r>
+      <w:r>
+        <w:rPr>
+          <w:rFonts w:ascii="Playfair Display" w:hAnsi="Playfair Display" w:cs="Times New Roman"/>
+          <w:color w:val="333333"/>
+        </w:rPr>
+        <w:br/>
+        <w:t>1              buah       Bawang bombay iris tipis</w:t>
+      </w:r>
+      <w:r>
+        <w:rPr>
+          <w:rFonts w:ascii="Playfair Display" w:hAnsi="Playfair Display" w:cs="Times New Roman"/>
+          <w:color w:val="333333"/>
+        </w:rPr>
+        <w:br/>
+        <w:t>3              batang    Daun bawang iris tipis</w:t>
+      </w:r>
+      <w:r>
+        <w:rPr>
+          <w:rFonts w:ascii="Playfair Display" w:hAnsi="Playfair Display" w:cs="Times New Roman"/>
+          <w:color w:val="333333"/>
+        </w:rPr>
+        <w:br/>
+        <w:t>1              siung      Bawang putih cincang</w:t>
+      </w:r>
+      <w:r>
+        <w:rPr>
+          <w:rFonts w:ascii="Playfair Display" w:hAnsi="Playfair Display" w:cs="Times New Roman"/>
+          <w:color w:val="333333"/>
+        </w:rPr>
+        <w:br/>
+        <w:t>1/2           sdt          Merica bubuk</w:t>
+      </w:r>
+      <w:r>
+        <w:rPr>
+          <w:rFonts w:ascii="Playfair Display" w:hAnsi="Playfair Display" w:cs="Times New Roman"/>
+          <w:color w:val="333333"/>
+        </w:rPr>
+        <w:br/>
+        <w:t>1              sdt          Garam</w:t>
+      </w:r>
+      <w:r>
+        <w:rPr>
+          <w:rFonts w:ascii="Playfair Display" w:hAnsi="Playfair Display" w:cs="Times New Roman"/>
+          <w:color w:val="333333"/>
+        </w:rPr>
+        <w:br/>
+      </w:r>
+      <w:r>
+        <w:rPr>
+          <w:rFonts w:ascii="Playfair Display" w:hAnsi="Playfair Display" w:cs="Times New Roman"/>
+          <w:color w:val="333333"/>
+        </w:rPr>
+        <w:lastRenderedPageBreak/>
+        <w:t>1              sdt          Gula pasir</w:t>
+      </w:r>
+      <w:r>
+        <w:rPr>
+          <w:rFonts w:ascii="Playfair Display" w:hAnsi="Playfair Display" w:cs="Times New Roman"/>
+          <w:color w:val="333333"/>
+        </w:rPr>
+        <w:br/>
+        <w:t>Minyak sayur untuk menggoreng bola-bola</w:t>
+      </w:r>
+    </w:p>
+    <w:p>
+      <w:pPr>
+        <w:shd w:val="clear" w:color="auto" w:fill="FFFFFF"/>
+        <w:spacing w:line="405" w:lineRule="atLeast"/>
+        <w:textAlignment w:val="baseline"/>
+        <w:rPr>
+          <w:rFonts w:ascii="Playfair Display" w:hAnsi="Playfair Display" w:cs="Times New Roman"/>
+          <w:color w:val="333333"/>
+        </w:rPr>
+      </w:pPr>
+      <w:r>
+        <w:rPr>
+          <w:rFonts w:ascii="Playfair Display" w:hAnsi="Playfair Display" w:cs="Times New Roman"/>
+          <w:b/>
+          <w:bCs/>
+          <w:color w:val="333333"/>
+          <w:bdr w:val="none" w:sz="0" w:space="0" w:color="auto" w:frame="1"/>
+        </w:rPr>
+        <w:t>Cara Membuat:</w:t>
+      </w:r>
+    </w:p>
+    <w:p>
+      <w:pPr>
+        <w:numPr>
+          <w:ilvl w:val="0"/>
+          <w:numId w:val="1"/>
+        </w:numPr>
+        <w:spacing w:before="150" w:after="150" w:line="405" w:lineRule="atLeast"/>
+        <w:ind w:left="300"/>
+        <w:textAlignment w:val="baseline"/>
+        <w:rPr>
+          <w:rFonts w:ascii="Playfair Display" w:eastAsia="Times New Roman" w:hAnsi="Playfair Display" w:cs="Times New Roman"/>
+          <w:color w:val="333333"/>
+        </w:rPr>
+      </w:pPr>
+      <w:r>
+        <w:rPr>
+          <w:rFonts w:ascii="Playfair Display" w:eastAsia="Times New Roman" w:hAnsi="Playfair Display" w:cs="Times New Roman"/>
+          <w:color w:val="333333"/>
+        </w:rPr>
+        <w:t>Tumis bawang bombay hingga layu, masukkan bawang putih, merica, daun bawang. Aduk hingga wangi. Matikan kompor.</w:t>
+      </w:r>
+    </w:p>
+    <w:p>
+      <w:pPr>
+        <w:numPr>
+          <w:ilvl w:val="0"/>
+          <w:numId w:val="1"/>
+        </w:numPr>
+        <w:spacing w:before="150" w:after="150" w:line="405" w:lineRule="atLeast"/>
+        <w:ind w:left="300"/>
+        <w:textAlignment w:val="baseline"/>
+        <w:rPr>
+          <w:rFonts w:ascii="Playfair Display" w:eastAsia="Times New Roman" w:hAnsi="Playfair Display" w:cs="Times New Roman"/>
+          <w:color w:val="333333"/>
+        </w:rPr>
+      </w:pPr>
+      <w:r>
+        <w:rPr>
+          <w:rFonts w:ascii="Playfair Display" w:eastAsia="Times New Roman" w:hAnsi="Playfair Display" w:cs="Times New Roman"/>
+          <w:color w:val="333333"/>
+        </w:rPr>
+        <w:t>Campur daging, telur, tepung roti, bumbu, gula, garam. Aduk rata. Buat menjadi bola-bola kecil.</w:t>
+      </w:r>
+    </w:p>
+    <w:p>
+      <w:pPr>
+        <w:numPr>
+          <w:ilvl w:val="0"/>
+          <w:numId w:val="1"/>
+        </w:numPr>
+        <w:spacing w:before="150" w:after="150" w:line="405" w:lineRule="atLeast"/>
+        <w:ind w:left="300"/>
+        <w:textAlignment w:val="baseline"/>
+        <w:rPr>
+          <w:rFonts w:ascii="Playfair Display" w:eastAsia="Times New Roman" w:hAnsi="Playfair Display" w:cs="Times New Roman"/>
+          <w:color w:val="333333"/>
+        </w:rPr>
+      </w:pPr>
+      <w:r>
+        <w:rPr>
+          <w:rFonts w:ascii="Playfair Display" w:eastAsia="Times New Roman" w:hAnsi="Playfair Display" w:cs="Times New Roman"/>
+          <w:color w:val="333333"/>
+        </w:rPr>
+        <w:t>Panaskan minyak sayur, goreng bola-bola daging hingga setengah matang. Sisihkan.</w:t>
+      </w:r>
+    </w:p>
+    <w:p>
+      <w:pPr>
+        <w:shd w:val="clear" w:color="auto" w:fill="FFFFFF"/>
+        <w:spacing w:after="225" w:line="405" w:lineRule="atLeast"/>
+        <w:textAlignment w:val="baseline"/>
+        <w:rPr>
+          <w:rFonts w:ascii="Playfair Display" w:hAnsi="Playfair Display" w:cs="Times New Roman"/>
+          <w:color w:val="333333"/>
+        </w:rPr>
+      </w:pPr>
+      <w:r>
+        <w:rPr>
+          <w:rFonts w:ascii="Playfair Display" w:hAnsi="Playfair Display" w:cs="Times New Roman"/>
+          <w:color w:val="333333"/>
+        </w:rPr>
+        <w:t> </w:t>
+      </w:r>
+    </w:p>
+    <w:p>
+      <w:pPr>
+        <w:shd w:val="clear" w:color="auto" w:fill="FFFFFF"/>
+        <w:spacing w:line="405" w:lineRule="atLeast"/>
+        <w:textAlignment w:val="baseline"/>
+        <w:rPr>
+          <w:rFonts w:ascii="Playfair Display" w:hAnsi="Playfair Display" w:cs="Times New Roman"/>
+          <w:color w:val="333333"/>
+        </w:rPr>
+      </w:pPr>
+      <w:r>
+        <w:rPr>
+          <w:rFonts w:ascii="Playfair Display" w:hAnsi="Playfair Display" w:cs="Times New Roman"/>
+          <w:b/>
+          <w:bCs/>
+          <w:color w:val="333333"/>
+          <w:bdr w:val="none" w:sz="0" w:space="0" w:color="auto" w:frame="1"/>
+        </w:rPr>
+        <w:t>Kuah Tomat</w:t>
+      </w:r>
+    </w:p>
+    <w:p>
+      <w:pPr>
+        <w:shd w:val="clear" w:color="auto" w:fill="FFFFFF"/>
+        <w:spacing w:line="405" w:lineRule="atLeast"/>
+        <w:textAlignment w:val="baseline"/>
+        <w:rPr>
+          <w:rFonts w:ascii="Playfair Display" w:hAnsi="Playfair Display" w:cs="Times New Roman"/>
+          <w:color w:val="333333"/>
+        </w:rPr>
+      </w:pPr>
+      <w:r>
+        <w:rPr>
+          <w:rFonts w:ascii="Playfair Display" w:hAnsi="Playfair Display" w:cs="Times New Roman"/>
+          <w:b/>
+          <w:bCs/>
+          <w:color w:val="333333"/>
+          <w:bdr w:val="none" w:sz="0" w:space="0" w:color="auto" w:frame="1"/>
+        </w:rPr>
+        <w:t>Bahan:</w:t>
+      </w:r>
+      <w:r>
+        <w:rPr>
+          <w:rFonts w:ascii="Playfair Display" w:hAnsi="Playfair Display" w:cs="Times New Roman"/>
+          <w:color w:val="333333"/>
+        </w:rPr>
+        <w:br/>
+        <w:t>1              kg            Tomat segar (potong dadu)</w:t>
+      </w:r>
+      <w:r>
+        <w:rPr>
+          <w:rFonts w:ascii="Playfair Display" w:hAnsi="Playfair Display" w:cs="Times New Roman"/>
+          <w:color w:val="333333"/>
+        </w:rPr>
+        <w:br/>
+        <w:t>1              siung      Bawang putih (cincang)</w:t>
+      </w:r>
+      <w:r>
+        <w:rPr>
+          <w:rFonts w:ascii="Playfair Display" w:hAnsi="Playfair Display" w:cs="Times New Roman"/>
+          <w:color w:val="333333"/>
+        </w:rPr>
+        <w:br/>
+        <w:t>1/2          sdt          Merica</w:t>
+      </w:r>
+      <w:r>
+        <w:rPr>
+          <w:rFonts w:ascii="Playfair Display" w:hAnsi="Playfair Display" w:cs="Times New Roman"/>
+          <w:color w:val="333333"/>
+        </w:rPr>
+        <w:br/>
+        <w:t>1/2          sdt          Pala bubuk</w:t>
+      </w:r>
+      <w:r>
+        <w:rPr>
+          <w:rFonts w:ascii="Playfair Display" w:hAnsi="Playfair Display" w:cs="Times New Roman"/>
+          <w:color w:val="333333"/>
+        </w:rPr>
+        <w:br/>
+        <w:t>1              sdt          Oregano</w:t>
+      </w:r>
+      <w:r>
+        <w:rPr>
+          <w:rFonts w:ascii="Playfair Display" w:hAnsi="Playfair Display" w:cs="Times New Roman"/>
+          <w:color w:val="333333"/>
+        </w:rPr>
+        <w:br/>
+        <w:t>200         cc            Cream</w:t>
+      </w:r>
+      <w:r>
+        <w:rPr>
+          <w:rFonts w:ascii="Playfair Display" w:hAnsi="Playfair Display" w:cs="Times New Roman"/>
+          <w:color w:val="333333"/>
+        </w:rPr>
+        <w:br/>
+        <w:t>3              sdm        Gula Pasir</w:t>
+      </w:r>
+      <w:r>
+        <w:rPr>
+          <w:rFonts w:ascii="Playfair Display" w:hAnsi="Playfair Display" w:cs="Times New Roman"/>
+          <w:color w:val="333333"/>
+        </w:rPr>
+        <w:br/>
+        <w:t>1              sdt          Garam</w:t>
+      </w:r>
+      <w:r>
+        <w:rPr>
+          <w:rFonts w:ascii="Playfair Display" w:hAnsi="Playfair Display" w:cs="Times New Roman"/>
+          <w:color w:val="333333"/>
+        </w:rPr>
+        <w:br/>
+        <w:t>Minyak sayur untuk menumis</w:t>
+      </w:r>
+    </w:p>
+    <w:p>
+      <w:pPr>
+        <w:shd w:val="clear" w:color="auto" w:fill="FFFFFF"/>
+        <w:spacing w:line="405" w:lineRule="atLeast"/>
+        <w:textAlignment w:val="baseline"/>
+        <w:rPr>
+          <w:rFonts w:ascii="Playfair Display" w:hAnsi="Playfair Display" w:cs="Times New Roman"/>
+          <w:color w:val="333333"/>
+        </w:rPr>
+      </w:pPr>
+      <w:r>
+        <w:rPr>
+          <w:rFonts w:ascii="Playfair Display" w:hAnsi="Playfair Display" w:cs="Times New Roman"/>
+          <w:b/>
+          <w:bCs/>
+          <w:color w:val="333333"/>
+          <w:bdr w:val="none" w:sz="0" w:space="0" w:color="auto" w:frame="1"/>
+        </w:rPr>
+        <w:t>Cara membuat:</w:t>
+      </w:r>
+    </w:p>
+    <w:p>
+      <w:pPr>
+        <w:numPr>
+          <w:ilvl w:val="0"/>
+          <w:numId w:val="2"/>
+        </w:numPr>
+        <w:spacing w:before="150" w:after="150" w:line="405" w:lineRule="atLeast"/>
+        <w:ind w:left="300"/>
+        <w:textAlignment w:val="baseline"/>
+        <w:rPr>
+          <w:rFonts w:ascii="Playfair Display" w:eastAsia="Times New Roman" w:hAnsi="Playfair Display" w:cs="Times New Roman"/>
+          <w:color w:val="333333"/>
+        </w:rPr>
+      </w:pPr>
+      <w:r>
+        <w:rPr>
+          <w:rFonts w:ascii="Playfair Display" w:eastAsia="Times New Roman" w:hAnsi="Playfair Display" w:cs="Times New Roman"/>
+          <w:color w:val="333333"/>
+        </w:rPr>
+        <w:t>Tumis bawang putih hingga berbau harum, masukkan tomat hingga layu dan lembek.</w:t>
+      </w:r>
+    </w:p>
+    <w:p>
+      <w:pPr>
+        <w:numPr>
+          <w:ilvl w:val="0"/>
+          <w:numId w:val="2"/>
+        </w:numPr>
+        <w:spacing w:before="150" w:after="150" w:line="405" w:lineRule="atLeast"/>
+        <w:ind w:left="300"/>
+        <w:textAlignment w:val="baseline"/>
+        <w:rPr>
+          <w:rFonts w:ascii="Playfair Display" w:eastAsia="Times New Roman" w:hAnsi="Playfair Display" w:cs="Times New Roman"/>
+          <w:color w:val="333333"/>
+        </w:rPr>
+      </w:pPr>
+      <w:r>
+        <w:rPr>
+          <w:rFonts w:ascii="Playfair Display" w:eastAsia="Times New Roman" w:hAnsi="Playfair Display" w:cs="Times New Roman"/>
+          <w:color w:val="333333"/>
+        </w:rPr>
+        <w:t>Tambahkan merica, pala, gula, garam, oregano. Aduk rata.</w:t>
+      </w:r>
+    </w:p>
+    <w:p>
+      <w:pPr>
+        <w:numPr>
+          <w:ilvl w:val="0"/>
+          <w:numId w:val="2"/>
+        </w:numPr>
+        <w:spacing w:before="150" w:after="150" w:line="405" w:lineRule="atLeast"/>
+        <w:ind w:left="300"/>
+        <w:textAlignment w:val="baseline"/>
+        <w:rPr>
+          <w:rFonts w:ascii="Playfair Display" w:eastAsia="Times New Roman" w:hAnsi="Playfair Display" w:cs="Times New Roman"/>
+          <w:color w:val="333333"/>
+        </w:rPr>
+      </w:pPr>
+      <w:r>
+        <w:rPr>
+          <w:rFonts w:ascii="Playfair Display" w:eastAsia="Times New Roman" w:hAnsi="Playfair Display" w:cs="Times New Roman"/>
+          <w:color w:val="333333"/>
+        </w:rPr>
+        <w:t>Masukkan cream kental, aduk rata. Beri sedikit air untuk mengencerkan.</w:t>
+      </w:r>
+    </w:p>
+    <w:p>
+      <w:pPr>
+        <w:numPr>
+          <w:ilvl w:val="0"/>
+          <w:numId w:val="2"/>
+        </w:numPr>
+        <w:spacing w:before="150" w:after="150" w:line="405" w:lineRule="atLeast"/>
+        <w:ind w:left="300"/>
+        <w:textAlignment w:val="baseline"/>
+        <w:rPr>
+          <w:rFonts w:ascii="Playfair Display" w:eastAsia="Times New Roman" w:hAnsi="Playfair Display" w:cs="Times New Roman"/>
+          <w:color w:val="333333"/>
+        </w:rPr>
+      </w:pPr>
+      <w:r>
+        <w:rPr>
+          <w:rFonts w:ascii="Playfair Display" w:eastAsia="Times New Roman" w:hAnsi="Playfair Display" w:cs="Times New Roman"/>
+          <w:color w:val="333333"/>
+        </w:rPr>
+        <w:t>Masukkan bola-bola daging.</w:t>
+      </w:r>
+    </w:p>
+    <w:p>
+      <w:pPr>
+        <w:numPr>
+          <w:ilvl w:val="0"/>
+          <w:numId w:val="2"/>
+        </w:numPr>
+        <w:spacing w:before="150" w:after="150" w:line="405" w:lineRule="atLeast"/>
+        <w:ind w:left="300"/>
+        <w:textAlignment w:val="baseline"/>
+        <w:rPr>
+          <w:rFonts w:ascii="Playfair Display" w:eastAsia="Times New Roman" w:hAnsi="Playfair Display" w:cs="Times New Roman"/>
+          <w:color w:val="333333"/>
+        </w:rPr>
+      </w:pPr>
+      <w:r>
+        <w:rPr>
+          <w:rFonts w:ascii="Playfair Display" w:eastAsia="Times New Roman" w:hAnsi="Playfair Display" w:cs="Times New Roman"/>
+          <w:color w:val="333333"/>
+        </w:rPr>
+        <w:t>Sajikan hangat bersama roti baguette ataupun pasta.</w:t>
+      </w:r>
+    </w:p>
+    <w:p>
+      <w:pPr>
+        <w:rPr>
+          <w:rFonts w:ascii="Times" w:eastAsia="Times New Roman" w:hAnsi="Times" w:cs="Times New Roman"/>
+          <w:sz w:val="20"/>
+          <w:szCs w:val="20"/>
+        </w:rPr>
+      </w:pPr>
+    </w:p>
+    <w:p>
+      <w:pPr>
+        <w:pStyle w:val="NormalWeb"/>
+      </w:pPr>
+    </w:p>
+    <w:p>
+      <w:pPr>
         <w:spacing w:before="100" w:beforeAutospacing="1" w:after="100" w:afterAutospacing="1"/>
         <w:outlineLvl w:val="0"/>
         <w:rPr>
@@ -1661,7 +3711,6 @@
           <w:sz w:val="48"/>
           <w:szCs w:val="48"/>
         </w:rPr>
-        <w:lastRenderedPageBreak/>
         <w:t>Penuhi Nutrisi Anak Alergi Susu Sapi</w:t>
       </w:r>
     </w:p>
@@ -1803,8 +3852,6 @@
         </w:rPr>
         <w:t>5 Kebutuhan Gizi Bayi</w:t>
       </w:r>
-      <w:bookmarkStart w:id="0" w:name="_GoBack"/>
-      <w:bookmarkEnd w:id="0"/>
     </w:p>
     <w:p>
       <w:pPr>
@@ -2020,7 +4067,6 @@
           <w:szCs w:val="20"/>
         </w:rPr>
         <w:br/>
-        <w:t>Guna: memuaskan rasa haus bayi dan membantu melancarkan kerja pencernaan bayi.</w:t>
       </w:r>
       <w:r>
         <w:rPr>
@@ -2028,8 +4074,8 @@
           <w:sz w:val="20"/>
           <w:szCs w:val="20"/>
         </w:rPr>
-        <w:br/>
-        <w:t>Sumber: ASI/PASI, air putih matang, sari buah segar dan makanan berkuah.</w:t>
+        <w:lastRenderedPageBreak/>
+        <w:t>Guna: memuaskan rasa haus bayi dan membantu melancarkan kerja pencernaan bayi.</w:t>
       </w:r>
       <w:r>
         <w:rPr>
@@ -2038,6 +4084,7 @@
           <w:szCs w:val="20"/>
         </w:rPr>
         <w:br/>
+        <w:t>Sumber: ASI/PASI, air putih matang, sari buah segar dan makanan berkuah.</w:t>
       </w:r>
       <w:r>
         <w:rPr>
@@ -2045,7 +4092,14 @@
           <w:sz w:val="20"/>
           <w:szCs w:val="20"/>
         </w:rPr>
-        <w:lastRenderedPageBreak/>
+        <w:br/>
+      </w:r>
+      <w:r>
+        <w:rPr>
+          <w:rFonts w:ascii="Times" w:eastAsia="Times New Roman" w:hAnsi="Times" w:cs="Times New Roman"/>
+          <w:sz w:val="20"/>
+          <w:szCs w:val="20"/>
+        </w:rPr>
         <w:br/>
         <w:t xml:space="preserve">Semua nutrisi bayi harus diberikan dalam kadar yang seimbang. Sumber masalah kesehatan anak-anak adalah jika asupan tidak seimbang, terutama jika hanya beberapa jenis zat gizi yang dikonsumsi bayi. Kecukupan gizi tentu akan mendukung pertumbuhan anak secara optimal. </w:t>
       </w:r>
@@ -2083,6 +4137,315 @@
     </w:sectPr>
   </w:body>
 </w:document>
+</file>
+
+<file path=word/numbering.xml><?xml version="1.0" encoding="utf-8"?>
+<w:numbering xmlns:wpc="http://schemas.microsoft.com/office/word/2010/wordprocessingCanvas" xmlns:mo="http://schemas.microsoft.com/office/mac/office/2008/main" xmlns:mc="http://schemas.openxmlformats.org/markup-compatibility/2006" xmlns:mv="urn:schemas-microsoft-com:mac:vml" xmlns:o="urn:schemas-microsoft-com:office:office" xmlns:r="http://schemas.openxmlformats.org/officeDocument/2006/relationships" xmlns:m="http://schemas.openxmlformats.org/officeDocument/2006/math" xmlns:v="urn:schemas-microsoft-com:vml" xmlns:wp14="http://schemas.microsoft.com/office/word/2010/wordprocessingDrawing" xmlns:wp="http://schemas.openxmlformats.org/drawingml/2006/wordprocessingDrawing" xmlns:w10="urn:schemas-microsoft-com:office:word" xmlns:w="http://schemas.openxmlformats.org/wordprocessingml/2006/main" xmlns:w14="http://schemas.microsoft.com/office/word/2010/wordml" xmlns:wpg="http://schemas.microsoft.com/office/word/2010/wordprocessingGroup" xmlns:wpi="http://schemas.microsoft.com/office/word/2010/wordprocessingInk" xmlns:wne="http://schemas.microsoft.com/office/word/2006/wordml" xmlns:wps="http://schemas.microsoft.com/office/word/2010/wordprocessingShape" mc:Ignorable="w14 wp14">
+  <w:abstractNum w:abstractNumId="0">
+    <w:nsid w:val="3B380E19"/>
+    <w:multiLevelType w:val="multilevel"/>
+    <w:tmpl w:val="F9BAF328"/>
+    <w:lvl w:ilvl="0">
+      <w:start w:val="1"/>
+      <w:numFmt w:val="bullet"/>
+      <w:lvlText w:val=""/>
+      <w:lvlJc w:val="left"/>
+      <w:pPr>
+        <w:tabs>
+          <w:tab w:val="num" w:pos="720"/>
+        </w:tabs>
+        <w:ind w:left="720" w:hanging="360"/>
+      </w:pPr>
+      <w:rPr>
+        <w:rFonts w:ascii="Symbol" w:hAnsi="Symbol" w:hint="default"/>
+        <w:sz w:val="20"/>
+      </w:rPr>
+    </w:lvl>
+    <w:lvl w:ilvl="1" w:tentative="1">
+      <w:start w:val="1"/>
+      <w:numFmt w:val="bullet"/>
+      <w:lvlText w:val="o"/>
+      <w:lvlJc w:val="left"/>
+      <w:pPr>
+        <w:tabs>
+          <w:tab w:val="num" w:pos="1440"/>
+        </w:tabs>
+        <w:ind w:left="1440" w:hanging="360"/>
+      </w:pPr>
+      <w:rPr>
+        <w:rFonts w:ascii="Courier New" w:hAnsi="Courier New" w:hint="default"/>
+        <w:sz w:val="20"/>
+      </w:rPr>
+    </w:lvl>
+    <w:lvl w:ilvl="2" w:tentative="1">
+      <w:start w:val="1"/>
+      <w:numFmt w:val="bullet"/>
+      <w:lvlText w:val=""/>
+      <w:lvlJc w:val="left"/>
+      <w:pPr>
+        <w:tabs>
+          <w:tab w:val="num" w:pos="2160"/>
+        </w:tabs>
+        <w:ind w:left="2160" w:hanging="360"/>
+      </w:pPr>
+      <w:rPr>
+        <w:rFonts w:ascii="Wingdings" w:hAnsi="Wingdings" w:hint="default"/>
+        <w:sz w:val="20"/>
+      </w:rPr>
+    </w:lvl>
+    <w:lvl w:ilvl="3" w:tentative="1">
+      <w:start w:val="1"/>
+      <w:numFmt w:val="bullet"/>
+      <w:lvlText w:val=""/>
+      <w:lvlJc w:val="left"/>
+      <w:pPr>
+        <w:tabs>
+          <w:tab w:val="num" w:pos="2880"/>
+        </w:tabs>
+        <w:ind w:left="2880" w:hanging="360"/>
+      </w:pPr>
+      <w:rPr>
+        <w:rFonts w:ascii="Wingdings" w:hAnsi="Wingdings" w:hint="default"/>
+        <w:sz w:val="20"/>
+      </w:rPr>
+    </w:lvl>
+    <w:lvl w:ilvl="4" w:tentative="1">
+      <w:start w:val="1"/>
+      <w:numFmt w:val="bullet"/>
+      <w:lvlText w:val=""/>
+      <w:lvlJc w:val="left"/>
+      <w:pPr>
+        <w:tabs>
+          <w:tab w:val="num" w:pos="3600"/>
+        </w:tabs>
+        <w:ind w:left="3600" w:hanging="360"/>
+      </w:pPr>
+      <w:rPr>
+        <w:rFonts w:ascii="Wingdings" w:hAnsi="Wingdings" w:hint="default"/>
+        <w:sz w:val="20"/>
+      </w:rPr>
+    </w:lvl>
+    <w:lvl w:ilvl="5" w:tentative="1">
+      <w:start w:val="1"/>
+      <w:numFmt w:val="bullet"/>
+      <w:lvlText w:val=""/>
+      <w:lvlJc w:val="left"/>
+      <w:pPr>
+        <w:tabs>
+          <w:tab w:val="num" w:pos="4320"/>
+        </w:tabs>
+        <w:ind w:left="4320" w:hanging="360"/>
+      </w:pPr>
+      <w:rPr>
+        <w:rFonts w:ascii="Wingdings" w:hAnsi="Wingdings" w:hint="default"/>
+        <w:sz w:val="20"/>
+      </w:rPr>
+    </w:lvl>
+    <w:lvl w:ilvl="6" w:tentative="1">
+      <w:start w:val="1"/>
+      <w:numFmt w:val="bullet"/>
+      <w:lvlText w:val=""/>
+      <w:lvlJc w:val="left"/>
+      <w:pPr>
+        <w:tabs>
+          <w:tab w:val="num" w:pos="5040"/>
+        </w:tabs>
+        <w:ind w:left="5040" w:hanging="360"/>
+      </w:pPr>
+      <w:rPr>
+        <w:rFonts w:ascii="Wingdings" w:hAnsi="Wingdings" w:hint="default"/>
+        <w:sz w:val="20"/>
+      </w:rPr>
+    </w:lvl>
+    <w:lvl w:ilvl="7" w:tentative="1">
+      <w:start w:val="1"/>
+      <w:numFmt w:val="bullet"/>
+      <w:lvlText w:val=""/>
+      <w:lvlJc w:val="left"/>
+      <w:pPr>
+        <w:tabs>
+          <w:tab w:val="num" w:pos="5760"/>
+        </w:tabs>
+        <w:ind w:left="5760" w:hanging="360"/>
+      </w:pPr>
+      <w:rPr>
+        <w:rFonts w:ascii="Wingdings" w:hAnsi="Wingdings" w:hint="default"/>
+        <w:sz w:val="20"/>
+      </w:rPr>
+    </w:lvl>
+    <w:lvl w:ilvl="8" w:tentative="1">
+      <w:start w:val="1"/>
+      <w:numFmt w:val="bullet"/>
+      <w:lvlText w:val=""/>
+      <w:lvlJc w:val="left"/>
+      <w:pPr>
+        <w:tabs>
+          <w:tab w:val="num" w:pos="6480"/>
+        </w:tabs>
+        <w:ind w:left="6480" w:hanging="360"/>
+      </w:pPr>
+      <w:rPr>
+        <w:rFonts w:ascii="Wingdings" w:hAnsi="Wingdings" w:hint="default"/>
+        <w:sz w:val="20"/>
+      </w:rPr>
+    </w:lvl>
+  </w:abstractNum>
+  <w:abstractNum w:abstractNumId="1">
+    <w:nsid w:val="72502A00"/>
+    <w:multiLevelType w:val="multilevel"/>
+    <w:tmpl w:val="007E22BA"/>
+    <w:lvl w:ilvl="0">
+      <w:start w:val="1"/>
+      <w:numFmt w:val="bullet"/>
+      <w:lvlText w:val=""/>
+      <w:lvlJc w:val="left"/>
+      <w:pPr>
+        <w:tabs>
+          <w:tab w:val="num" w:pos="720"/>
+        </w:tabs>
+        <w:ind w:left="720" w:hanging="360"/>
+      </w:pPr>
+      <w:rPr>
+        <w:rFonts w:ascii="Symbol" w:hAnsi="Symbol" w:hint="default"/>
+        <w:sz w:val="20"/>
+      </w:rPr>
+    </w:lvl>
+    <w:lvl w:ilvl="1" w:tentative="1">
+      <w:start w:val="1"/>
+      <w:numFmt w:val="bullet"/>
+      <w:lvlText w:val="o"/>
+      <w:lvlJc w:val="left"/>
+      <w:pPr>
+        <w:tabs>
+          <w:tab w:val="num" w:pos="1440"/>
+        </w:tabs>
+        <w:ind w:left="1440" w:hanging="360"/>
+      </w:pPr>
+      <w:rPr>
+        <w:rFonts w:ascii="Courier New" w:hAnsi="Courier New" w:hint="default"/>
+        <w:sz w:val="20"/>
+      </w:rPr>
+    </w:lvl>
+    <w:lvl w:ilvl="2" w:tentative="1">
+      <w:start w:val="1"/>
+      <w:numFmt w:val="bullet"/>
+      <w:lvlText w:val=""/>
+      <w:lvlJc w:val="left"/>
+      <w:pPr>
+        <w:tabs>
+          <w:tab w:val="num" w:pos="2160"/>
+        </w:tabs>
+        <w:ind w:left="2160" w:hanging="360"/>
+      </w:pPr>
+      <w:rPr>
+        <w:rFonts w:ascii="Wingdings" w:hAnsi="Wingdings" w:hint="default"/>
+        <w:sz w:val="20"/>
+      </w:rPr>
+    </w:lvl>
+    <w:lvl w:ilvl="3" w:tentative="1">
+      <w:start w:val="1"/>
+      <w:numFmt w:val="bullet"/>
+      <w:lvlText w:val=""/>
+      <w:lvlJc w:val="left"/>
+      <w:pPr>
+        <w:tabs>
+          <w:tab w:val="num" w:pos="2880"/>
+        </w:tabs>
+        <w:ind w:left="2880" w:hanging="360"/>
+      </w:pPr>
+      <w:rPr>
+        <w:rFonts w:ascii="Wingdings" w:hAnsi="Wingdings" w:hint="default"/>
+        <w:sz w:val="20"/>
+      </w:rPr>
+    </w:lvl>
+    <w:lvl w:ilvl="4" w:tentative="1">
+      <w:start w:val="1"/>
+      <w:numFmt w:val="bullet"/>
+      <w:lvlText w:val=""/>
+      <w:lvlJc w:val="left"/>
+      <w:pPr>
+        <w:tabs>
+          <w:tab w:val="num" w:pos="3600"/>
+        </w:tabs>
+        <w:ind w:left="3600" w:hanging="360"/>
+      </w:pPr>
+      <w:rPr>
+        <w:rFonts w:ascii="Wingdings" w:hAnsi="Wingdings" w:hint="default"/>
+        <w:sz w:val="20"/>
+      </w:rPr>
+    </w:lvl>
+    <w:lvl w:ilvl="5" w:tentative="1">
+      <w:start w:val="1"/>
+      <w:numFmt w:val="bullet"/>
+      <w:lvlText w:val=""/>
+      <w:lvlJc w:val="left"/>
+      <w:pPr>
+        <w:tabs>
+          <w:tab w:val="num" w:pos="4320"/>
+        </w:tabs>
+        <w:ind w:left="4320" w:hanging="360"/>
+      </w:pPr>
+      <w:rPr>
+        <w:rFonts w:ascii="Wingdings" w:hAnsi="Wingdings" w:hint="default"/>
+        <w:sz w:val="20"/>
+      </w:rPr>
+    </w:lvl>
+    <w:lvl w:ilvl="6" w:tentative="1">
+      <w:start w:val="1"/>
+      <w:numFmt w:val="bullet"/>
+      <w:lvlText w:val=""/>
+      <w:lvlJc w:val="left"/>
+      <w:pPr>
+        <w:tabs>
+          <w:tab w:val="num" w:pos="5040"/>
+        </w:tabs>
+        <w:ind w:left="5040" w:hanging="360"/>
+      </w:pPr>
+      <w:rPr>
+        <w:rFonts w:ascii="Wingdings" w:hAnsi="Wingdings" w:hint="default"/>
+        <w:sz w:val="20"/>
+      </w:rPr>
+    </w:lvl>
+    <w:lvl w:ilvl="7" w:tentative="1">
+      <w:start w:val="1"/>
+      <w:numFmt w:val="bullet"/>
+      <w:lvlText w:val=""/>
+      <w:lvlJc w:val="left"/>
+      <w:pPr>
+        <w:tabs>
+          <w:tab w:val="num" w:pos="5760"/>
+        </w:tabs>
+        <w:ind w:left="5760" w:hanging="360"/>
+      </w:pPr>
+      <w:rPr>
+        <w:rFonts w:ascii="Wingdings" w:hAnsi="Wingdings" w:hint="default"/>
+        <w:sz w:val="20"/>
+      </w:rPr>
+    </w:lvl>
+    <w:lvl w:ilvl="8" w:tentative="1">
+      <w:start w:val="1"/>
+      <w:numFmt w:val="bullet"/>
+      <w:lvlText w:val=""/>
+      <w:lvlJc w:val="left"/>
+      <w:pPr>
+        <w:tabs>
+          <w:tab w:val="num" w:pos="6480"/>
+        </w:tabs>
+        <w:ind w:left="6480" w:hanging="360"/>
+      </w:pPr>
+      <w:rPr>
+        <w:rFonts w:ascii="Wingdings" w:hAnsi="Wingdings" w:hint="default"/>
+        <w:sz w:val="20"/>
+      </w:rPr>
+    </w:lvl>
+  </w:abstractNum>
+  <w:num w:numId="1">
+    <w:abstractNumId w:val="0"/>
+  </w:num>
+  <w:num w:numId="2">
+    <w:abstractNumId w:val="1"/>
+  </w:num>
+</w:numbering>
 </file>
 
 <file path=word/styles.xml><?xml version="1.0" encoding="utf-8"?>
@@ -2380,6 +4743,22 @@
       <w:rFonts w:ascii="Lucida Grande" w:hAnsi="Lucida Grande"/>
       <w:sz w:val="18"/>
       <w:szCs w:val="18"/>
+    </w:rPr>
+  </w:style>
+  <w:style w:type="character" w:customStyle="1" w:styleId="apple-converted-space">
+    <w:name w:val="apple-converted-space"/>
+    <w:basedOn w:val="DefaultParagraphFont"/>
+    <w:rsid w:val="006910D7"/>
+  </w:style>
+  <w:style w:type="character" w:styleId="Emphasis">
+    <w:name w:val="Emphasis"/>
+    <w:basedOn w:val="DefaultParagraphFont"/>
+    <w:uiPriority w:val="20"/>
+    <w:qFormat/>
+    <w:rsid w:val="00F36436"/>
+    <w:rPr>
+      <w:i/>
+      <w:iCs/>
     </w:rPr>
   </w:style>
 </w:styles>
@@ -2680,6 +5059,22 @@
       <w:rFonts w:ascii="Lucida Grande" w:hAnsi="Lucida Grande"/>
       <w:sz w:val="18"/>
       <w:szCs w:val="18"/>
+    </w:rPr>
+  </w:style>
+  <w:style w:type="character" w:customStyle="1" w:styleId="apple-converted-space">
+    <w:name w:val="apple-converted-space"/>
+    <w:basedOn w:val="DefaultParagraphFont"/>
+    <w:rsid w:val="006910D7"/>
+  </w:style>
+  <w:style w:type="character" w:styleId="Emphasis">
+    <w:name w:val="Emphasis"/>
+    <w:basedOn w:val="DefaultParagraphFont"/>
+    <w:uiPriority w:val="20"/>
+    <w:qFormat/>
+    <w:rsid w:val="00F36436"/>
+    <w:rPr>
+      <w:i/>
+      <w:iCs/>
     </w:rPr>
   </w:style>
 </w:styles>

</xml_diff>